<commit_message>
Documentation and WritePort updates
</commit_message>
<xml_diff>
--- a/Resources/Manual - Automatizare Cantar.docx
+++ b/Resources/Manual - Automatizare Cantar.docx
@@ -95,9 +95,8 @@
                         <w:szCs w:val="80"/>
                         <w:lang w:val="ro-RO"/>
                       </w:rPr>
-                      <w:t xml:space="preserve">Automatizare Cantar </w:t>
+                      <w:t>Automatizare Cantar Bilanciai</w:t>
                     </w:r>
-                    <w:proofErr w:type="spellStart"/>
                     <w:r>
                       <w:rPr>
                         <w:rFonts w:asciiTheme="majorHAnsi" w:eastAsiaTheme="majorEastAsia" w:hAnsiTheme="majorHAnsi" w:cstheme="majorBidi"/>
@@ -106,31 +105,8 @@
                         <w:szCs w:val="80"/>
                         <w:lang w:val="ro-RO"/>
                       </w:rPr>
-                      <w:t>Bilanciai</w:t>
+                      <w:t xml:space="preserve"> &amp; Constalaris</w:t>
                     </w:r>
-                    <w:proofErr w:type="spellEnd"/>
-                    <w:r>
-                      <w:rPr>
-                        <w:rFonts w:asciiTheme="majorHAnsi" w:eastAsiaTheme="majorEastAsia" w:hAnsiTheme="majorHAnsi" w:cstheme="majorBidi"/>
-                        <w:color w:val="4F81BD" w:themeColor="accent1"/>
-                        <w:sz w:val="80"/>
-                        <w:szCs w:val="80"/>
-                        <w:lang w:val="ro-RO"/>
-                      </w:rPr>
-                      <w:t xml:space="preserve"> &amp; </w:t>
-                    </w:r>
-                    <w:proofErr w:type="spellStart"/>
-                    <w:r>
-                      <w:rPr>
-                        <w:rFonts w:asciiTheme="majorHAnsi" w:eastAsiaTheme="majorEastAsia" w:hAnsiTheme="majorHAnsi" w:cstheme="majorBidi"/>
-                        <w:color w:val="4F81BD" w:themeColor="accent1"/>
-                        <w:sz w:val="80"/>
-                        <w:szCs w:val="80"/>
-                        <w:lang w:val="ro-RO"/>
-                      </w:rPr>
-                      <w:t>Constalaris</w:t>
-                    </w:r>
-                    <w:proofErr w:type="spellEnd"/>
                   </w:p>
                 </w:sdtContent>
               </w:sdt>
@@ -165,28 +141,12 @@
                         <w:rFonts w:asciiTheme="majorHAnsi" w:eastAsiaTheme="majorEastAsia" w:hAnsiTheme="majorHAnsi" w:cstheme="majorBidi"/>
                       </w:rPr>
                     </w:pPr>
-                    <w:proofErr w:type="spellStart"/>
                     <w:r>
                       <w:rPr>
                         <w:b/>
                       </w:rPr>
-                      <w:t>Ghid</w:t>
+                      <w:t>Ghid de utilizare</w:t>
                     </w:r>
-                    <w:proofErr w:type="spellEnd"/>
-                    <w:r>
-                      <w:rPr>
-                        <w:b/>
-                      </w:rPr>
-                      <w:t xml:space="preserve"> de </w:t>
-                    </w:r>
-                    <w:proofErr w:type="spellStart"/>
-                    <w:r>
-                      <w:rPr>
-                        <w:b/>
-                      </w:rPr>
-                      <w:t>utilizare</w:t>
-                    </w:r>
-                    <w:proofErr w:type="spellEnd"/>
                   </w:p>
                 </w:tc>
               </w:sdtContent>
@@ -410,7 +370,109 @@
         <w:rPr>
           <w:lang w:val="ro-RO"/>
         </w:rPr>
-        <w:t>înregistra într-un</w:t>
+        <w:t>înregistra într-un fișier</w:t>
+      </w:r>
+      <w:r>
+        <w:rPr>
+          <w:lang w:val="ro-RO"/>
+        </w:rPr>
+        <w:t xml:space="preserve">, </w:t>
+      </w:r>
+      <w:r>
+        <w:rPr>
+          <w:lang w:val="ro-RO"/>
+        </w:rPr>
+        <w:t>pentru toate produsele unu</w:t>
+      </w:r>
+      <w:r>
+        <w:rPr>
+          <w:lang w:val="ro-RO"/>
+        </w:rPr>
+        <w:t>i l</w:t>
+      </w:r>
+      <w:r>
+        <w:rPr>
+          <w:lang w:val="ro-RO"/>
+        </w:rPr>
+        <w:t>ot</w:t>
+      </w:r>
+      <w:r>
+        <w:rPr>
+          <w:lang w:val="ro-RO"/>
+        </w:rPr>
+        <w:t>,</w:t>
+      </w:r>
+      <w:r>
+        <w:rPr>
+          <w:lang w:val="ro-RO"/>
+        </w:rPr>
+        <w:t xml:space="preserve"> cant</w:t>
+      </w:r>
+      <w:r>
+        <w:rPr>
+          <w:lang w:val="ro-RO"/>
+        </w:rPr>
+        <w:t xml:space="preserve">itatea </w:t>
+      </w:r>
+      <w:r>
+        <w:rPr>
+          <w:lang w:val="ro-RO"/>
+        </w:rPr>
+        <w:t>cântărita</w:t>
+      </w:r>
+      <w:r>
+        <w:rPr>
+          <w:lang w:val="ro-RO"/>
+        </w:rPr>
+        <w:t>. La sfarsitul l</w:t>
+      </w:r>
+      <w:r>
+        <w:rPr>
+          <w:lang w:val="ro-RO"/>
+        </w:rPr>
+        <w:t>otului</w:t>
+      </w:r>
+      <w:r>
+        <w:rPr>
+          <w:lang w:val="ro-RO"/>
+        </w:rPr>
+        <w:t>,</w:t>
+      </w:r>
+      <w:r>
+        <w:rPr>
+          <w:lang w:val="ro-RO"/>
+        </w:rPr>
+        <w:t xml:space="preserve"> acest fisier de masuratori va fi </w:t>
+      </w:r>
+      <w:r>
+        <w:rPr>
+          <w:lang w:val="ro-RO"/>
+        </w:rPr>
+        <w:t>transferat</w:t>
+      </w:r>
+      <w:r>
+        <w:rPr>
+          <w:lang w:val="ro-RO"/>
+        </w:rPr>
+        <w:t xml:space="preserve"> intr-un folder dedicat pe server</w:t>
+      </w:r>
+      <w:r>
+        <w:rPr>
+          <w:lang w:val="ro-RO"/>
+        </w:rPr>
+        <w:t>, unde</w:t>
+      </w:r>
+      <w:r>
+        <w:rPr>
+          <w:lang w:val="ro-RO"/>
+        </w:rPr>
+        <w:t xml:space="preserve"> cu ajutorul </w:t>
+      </w:r>
+      <w:r>
+        <w:rPr>
+          <w:lang w:val="ro-RO"/>
+        </w:rPr>
+        <w:t>aplicației</w:t>
       </w:r>
       <w:r>
         <w:rPr>
@@ -422,25 +484,34 @@
         <w:rPr>
           <w:lang w:val="ro-RO"/>
         </w:rPr>
-        <w:t>fișier</w:t>
-      </w:r>
-      <w:r>
-        <w:rPr>
-          <w:lang w:val="ro-RO"/>
-        </w:rPr>
-        <w:t xml:space="preserve">, </w:t>
-      </w:r>
-      <w:r>
-        <w:rPr>
-          <w:lang w:val="ro-RO"/>
-        </w:rPr>
-        <w:t>pentru toate produsele unu</w:t>
-      </w:r>
-      <w:r>
-        <w:rPr>
-          <w:lang w:val="ro-RO"/>
-        </w:rPr>
-        <w:t>i l</w:t>
+        <w:t xml:space="preserve"> </w:t>
+      </w:r>
+      <w:r>
+        <w:rPr>
+          <w:i/>
+          <w:lang w:val="ro-RO"/>
+        </w:rPr>
+        <w:t>Centralizator Masuratori</w:t>
+      </w:r>
+      <w:r>
+        <w:rPr>
+          <w:i/>
+          <w:lang w:val="ro-RO"/>
+        </w:rPr>
+        <w:t xml:space="preserve"> </w:t>
+      </w:r>
+      <w:r>
+        <w:rPr>
+          <w:iCs/>
+          <w:lang w:val="ro-RO"/>
+        </w:rPr>
+        <w:t>(Excel)</w:t>
+      </w:r>
+      <w:r>
+        <w:rPr>
+          <w:lang w:val="ro-RO"/>
+        </w:rPr>
+        <w:t xml:space="preserve"> se poate selecta un anumit l</w:t>
       </w:r>
       <w:r>
         <w:rPr>
@@ -458,31 +529,59 @@
         <w:rPr>
           <w:lang w:val="ro-RO"/>
         </w:rPr>
-        <w:t xml:space="preserve"> cant</w:t>
-      </w:r>
-      <w:r>
-        <w:rPr>
-          <w:lang w:val="ro-RO"/>
-        </w:rPr>
-        <w:t xml:space="preserve">itatea </w:t>
-      </w:r>
-      <w:r>
-        <w:rPr>
-          <w:lang w:val="ro-RO"/>
-        </w:rPr>
-        <w:t>cântărita</w:t>
-      </w:r>
-      <w:r>
-        <w:rPr>
-          <w:lang w:val="ro-RO"/>
-        </w:rPr>
-        <w:t>. La sfarsitul l</w:t>
-      </w:r>
-      <w:r>
-        <w:rPr>
-          <w:lang w:val="ro-RO"/>
-        </w:rPr>
-        <w:t>otului</w:t>
+        <w:t xml:space="preserve"> asupra caruia se vor efectua automat o serie de metrici</w:t>
+      </w:r>
+      <w:r>
+        <w:rPr>
+          <w:lang w:val="ro-RO"/>
+        </w:rPr>
+        <w:t>.</w:t>
+      </w:r>
+    </w:p>
+    <w:p>
+      <w:pPr>
+        <w:pStyle w:val="Note"/>
+        <w:rPr>
+          <w:lang w:val="ro-RO"/>
+        </w:rPr>
+      </w:pPr>
+      <w:r>
+        <w:rPr>
+          <w:lang w:val="ro-RO"/>
+        </w:rPr>
+        <w:t>Note:</w:t>
+      </w:r>
+    </w:p>
+    <w:p>
+      <w:pPr>
+        <w:rPr>
+          <w:lang w:val="ro-RO"/>
+        </w:rPr>
+      </w:pPr>
+      <w:r>
+        <w:rPr>
+          <w:b/>
+          <w:lang w:val="ro-RO"/>
+        </w:rPr>
+        <w:t>Masuratorile</w:t>
+      </w:r>
+      <w:r>
+        <w:rPr>
+          <w:lang w:val="ro-RO"/>
+        </w:rPr>
+        <w:t xml:space="preserve"> for fi efectuate de </w:t>
+      </w:r>
+      <w:r>
+        <w:rPr>
+          <w:lang w:val="ro-RO"/>
+        </w:rPr>
+        <w:t>canta</w:t>
+      </w:r>
+      <w:r>
+        <w:rPr>
+          <w:lang w:val="ro-RO"/>
+        </w:rPr>
+        <w:t>r</w:t>
       </w:r>
       <w:r>
         <w:rPr>
@@ -494,38 +593,96 @@
         <w:rPr>
           <w:lang w:val="ro-RO"/>
         </w:rPr>
-        <w:t xml:space="preserve"> acest fisier de masuratori va fi mutat intr-un folder dedicat pe server. </w:t>
-      </w:r>
-      <w:r>
-        <w:rPr>
-          <w:lang w:val="ro-RO"/>
-        </w:rPr>
-        <w:t>P</w:t>
-      </w:r>
-      <w:r>
-        <w:rPr>
-          <w:lang w:val="ro-RO"/>
-        </w:rPr>
-        <w:t xml:space="preserve">e server cu ajutorul aplicatiei Excel </w:t>
-      </w:r>
-      <w:r>
-        <w:rPr>
-          <w:i/>
-          <w:lang w:val="ro-RO"/>
-        </w:rPr>
-        <w:t>Centralizator Masuratori</w:t>
-      </w:r>
-      <w:r>
-        <w:rPr>
-          <w:lang w:val="ro-RO"/>
-        </w:rPr>
-        <w:t xml:space="preserve"> se poate selecta un anumit l</w:t>
-      </w:r>
-      <w:r>
-        <w:rPr>
-          <w:lang w:val="ro-RO"/>
-        </w:rPr>
-        <w:t>ot</w:t>
+        <w:t xml:space="preserve"> conectat un laptop </w:t>
+      </w:r>
+      <w:r>
+        <w:rPr>
+          <w:lang w:val="ro-RO"/>
+        </w:rPr>
+        <w:t>printr-un cablu USB -&gt; Serial</w:t>
+      </w:r>
+    </w:p>
+    <w:p>
+      <w:pPr>
+        <w:pStyle w:val="NoteEntry"/>
+        <w:rPr>
+          <w:lang w:val="ro-RO"/>
+        </w:rPr>
+      </w:pPr>
+      <w:r>
+        <w:rPr>
+          <w:lang w:val="ro-RO"/>
+        </w:rPr>
+        <w:t>USB Laptop -&gt; Cablu USB to RS232 (FTDI chip) –&gt; Null Modem Adapter –&gt; RS232 Gender changer</w:t>
+      </w:r>
+      <w:r>
+        <w:rPr>
+          <w:lang w:val="ro-RO"/>
+        </w:rPr>
+        <w:t xml:space="preserve"> (doar </w:t>
+      </w:r>
+      <w:r>
+        <w:rPr>
+          <w:lang w:val="ro-RO"/>
+        </w:rPr>
+        <w:t>Bilanciai</w:t>
+      </w:r>
+      <w:r>
+        <w:rPr>
+          <w:lang w:val="ro-RO"/>
+        </w:rPr>
+        <w:t>)</w:t>
+      </w:r>
+      <w:r>
+        <w:rPr>
+          <w:lang w:val="ro-RO"/>
+        </w:rPr>
+        <w:t xml:space="preserve"> -&gt; RS323 Canta</w:t>
+      </w:r>
+      <w:r>
+        <w:rPr>
+          <w:lang w:val="ro-RO"/>
+        </w:rPr>
+        <w:t>r</w:t>
+      </w:r>
+    </w:p>
+    <w:p>
+      <w:pPr>
+        <w:pStyle w:val="NoteEntry"/>
+        <w:rPr>
+          <w:lang w:val="ro-RO"/>
+        </w:rPr>
+      </w:pPr>
+      <w:r>
+        <w:rPr>
+          <w:lang w:val="ro-RO"/>
+        </w:rPr>
+        <w:t xml:space="preserve">Pe Laptop e nevoie sa fie instalata </w:t>
+      </w:r>
+      <w:r>
+        <w:rPr>
+          <w:lang w:val="ro-RO"/>
+        </w:rPr>
+        <w:t>Aplicația</w:t>
+      </w:r>
+      <w:r>
+        <w:rPr>
+          <w:lang w:val="ro-RO"/>
+        </w:rPr>
+        <w:t xml:space="preserve"> </w:t>
+      </w:r>
+      <w:r>
+        <w:rPr>
+          <w:b/>
+          <w:lang w:val="ro-RO"/>
+        </w:rPr>
+        <w:t>Automatizare Cantar</w:t>
+      </w:r>
+      <w:r>
+        <w:rPr>
+          <w:lang w:val="ro-RO"/>
+        </w:rPr>
+        <w:t xml:space="preserve"> si driverele pentru cablul USB-Serial (FTDI). In plus</w:t>
       </w:r>
       <w:r>
         <w:rPr>
@@ -537,7 +694,37 @@
         <w:rPr>
           <w:lang w:val="ro-RO"/>
         </w:rPr>
-        <w:t xml:space="preserve"> asupra caruia se vor efectua automat o serie de metrici</w:t>
+        <w:t xml:space="preserve"> trebuie mapat ca Network Drive</w:t>
+      </w:r>
+      <w:r>
+        <w:rPr>
+          <w:lang w:val="ro-RO"/>
+        </w:rPr>
+        <w:t>,</w:t>
+      </w:r>
+      <w:r>
+        <w:rPr>
+          <w:lang w:val="ro-RO"/>
+        </w:rPr>
+        <w:t xml:space="preserve"> folderul de pe server dedicat </w:t>
+      </w:r>
+      <w:r>
+        <w:rPr>
+          <w:lang w:val="ro-RO"/>
+        </w:rPr>
+        <w:t>stocării</w:t>
+      </w:r>
+      <w:r>
+        <w:rPr>
+          <w:lang w:val="ro-RO"/>
+        </w:rPr>
+        <w:t xml:space="preserve"> </w:t>
+      </w:r>
+      <w:r>
+        <w:rPr>
+          <w:lang w:val="ro-RO"/>
+        </w:rPr>
+        <w:t>măsurătorilor</w:t>
       </w:r>
       <w:r>
         <w:rPr>
@@ -548,20 +735,6 @@
     </w:p>
     <w:p>
       <w:pPr>
-        <w:pStyle w:val="Note"/>
-        <w:rPr>
-          <w:lang w:val="ro-RO"/>
-        </w:rPr>
-      </w:pPr>
-      <w:r>
-        <w:rPr>
-          <w:lang w:val="ro-RO"/>
-        </w:rPr>
-        <w:t>Note:</w:t>
-      </w:r>
-    </w:p>
-    <w:p>
-      <w:pPr>
         <w:rPr>
           <w:lang w:val="ro-RO"/>
         </w:rPr>
@@ -571,168 +744,37 @@
           <w:b/>
           <w:lang w:val="ro-RO"/>
         </w:rPr>
-        <w:t>Masuratorile</w:t>
-      </w:r>
-      <w:r>
-        <w:rPr>
-          <w:lang w:val="ro-RO"/>
-        </w:rPr>
-        <w:t xml:space="preserve"> for fi efectuate de </w:t>
-      </w:r>
-      <w:r>
-        <w:rPr>
-          <w:lang w:val="ro-RO"/>
-        </w:rPr>
-        <w:t>canta</w:t>
-      </w:r>
-      <w:r>
-        <w:rPr>
-          <w:lang w:val="ro-RO"/>
-        </w:rPr>
-        <w:t>r</w:t>
-      </w:r>
-      <w:r>
-        <w:rPr>
-          <w:lang w:val="ro-RO"/>
-        </w:rPr>
-        <w:t>,</w:t>
-      </w:r>
-      <w:r>
-        <w:rPr>
-          <w:lang w:val="ro-RO"/>
-        </w:rPr>
-        <w:t xml:space="preserve"> conectat un laptop </w:t>
-      </w:r>
-      <w:r>
-        <w:rPr>
-          <w:lang w:val="ro-RO"/>
-        </w:rPr>
-        <w:t>printr-un cablu USB -&gt; Serial</w:t>
-      </w:r>
-    </w:p>
-    <w:p>
-      <w:pPr>
-        <w:pStyle w:val="NoteEntry"/>
-        <w:rPr>
-          <w:lang w:val="ro-RO"/>
-        </w:rPr>
-      </w:pPr>
-      <w:r>
-        <w:rPr>
-          <w:lang w:val="ro-RO"/>
-        </w:rPr>
-        <w:t xml:space="preserve">USB Laptop -&gt; Cablu USB to RS232 (FTDI chip) –&gt; Null Modem Adapter –&gt; RS232 Gender </w:t>
-      </w:r>
-      <w:proofErr w:type="spellStart"/>
-      <w:r>
-        <w:rPr>
-          <w:lang w:val="ro-RO"/>
-        </w:rPr>
-        <w:t>changer</w:t>
-      </w:r>
-      <w:proofErr w:type="spellEnd"/>
-      <w:r>
-        <w:rPr>
-          <w:lang w:val="ro-RO"/>
-        </w:rPr>
-        <w:t xml:space="preserve"> -&gt; RS323 Canta</w:t>
-      </w:r>
-      <w:r>
-        <w:rPr>
-          <w:lang w:val="ro-RO"/>
-        </w:rPr>
-        <w:t>r</w:t>
-      </w:r>
-    </w:p>
-    <w:p>
-      <w:pPr>
-        <w:pStyle w:val="NoteEntry"/>
-        <w:rPr>
-          <w:lang w:val="ro-RO"/>
-        </w:rPr>
-      </w:pPr>
-      <w:r>
-        <w:rPr>
-          <w:lang w:val="ro-RO"/>
-        </w:rPr>
-        <w:t xml:space="preserve">Pe Laptop e nevoie sa fie instalata </w:t>
-      </w:r>
-      <w:proofErr w:type="spellStart"/>
-      <w:r>
-        <w:rPr>
-          <w:lang w:val="ro-RO"/>
-        </w:rPr>
-        <w:t>Aplicatia</w:t>
-      </w:r>
-      <w:proofErr w:type="spellEnd"/>
-      <w:r>
-        <w:rPr>
-          <w:lang w:val="ro-RO"/>
-        </w:rPr>
-        <w:t xml:space="preserve"> </w:t>
-      </w:r>
-      <w:r>
-        <w:rPr>
-          <w:b/>
-          <w:lang w:val="ro-RO"/>
-        </w:rPr>
-        <w:t>Automatizare Cantar</w:t>
-      </w:r>
-      <w:r>
-        <w:rPr>
-          <w:lang w:val="ro-RO"/>
-        </w:rPr>
-        <w:t xml:space="preserve"> si driverele pentru cablul USB-Serial (FTDI). In plus</w:t>
-      </w:r>
-      <w:r>
-        <w:rPr>
-          <w:lang w:val="ro-RO"/>
-        </w:rPr>
-        <w:t>,</w:t>
-      </w:r>
-      <w:r>
-        <w:rPr>
-          <w:lang w:val="ro-RO"/>
-        </w:rPr>
-        <w:t xml:space="preserve"> trebuie mapat ca Network Drive</w:t>
-      </w:r>
-      <w:r>
-        <w:rPr>
-          <w:lang w:val="ro-RO"/>
-        </w:rPr>
-        <w:t>,</w:t>
-      </w:r>
-      <w:r>
-        <w:rPr>
-          <w:lang w:val="ro-RO"/>
-        </w:rPr>
-        <w:t xml:space="preserve"> folderul de pe server dedicat stocarii masuratorilor.</w:t>
-      </w:r>
-      <w:r>
-        <w:rPr>
-          <w:lang w:val="ro-RO"/>
-        </w:rPr>
-        <w:t xml:space="preserve"> Excel</w:t>
-      </w:r>
-    </w:p>
-    <w:p>
-      <w:pPr>
-        <w:rPr>
-          <w:lang w:val="ro-RO"/>
-        </w:rPr>
-      </w:pPr>
-      <w:r>
-        <w:rPr>
-          <w:b/>
-          <w:lang w:val="ro-RO"/>
-        </w:rPr>
         <w:t>Procesarea datelor</w:t>
       </w:r>
       <w:r>
         <w:rPr>
           <w:lang w:val="ro-RO"/>
         </w:rPr>
-        <w:t xml:space="preserve"> se face automat de catre o aplicatie pe server.</w:t>
+        <w:t xml:space="preserve"> se face automat de </w:t>
+      </w:r>
+      <w:r>
+        <w:rPr>
+          <w:lang w:val="ro-RO"/>
+        </w:rPr>
+        <w:t>către</w:t>
+      </w:r>
+      <w:r>
+        <w:rPr>
+          <w:lang w:val="ro-RO"/>
+        </w:rPr>
+        <w:t xml:space="preserve"> o </w:t>
+      </w:r>
+      <w:r>
+        <w:rPr>
+          <w:lang w:val="ro-RO"/>
+        </w:rPr>
+        <w:t>aplicație Excel aflata</w:t>
+      </w:r>
+      <w:r>
+        <w:rPr>
+          <w:lang w:val="ro-RO"/>
+        </w:rPr>
+        <w:t xml:space="preserve"> pe server.</w:t>
       </w:r>
     </w:p>
     <w:p>
@@ -796,14 +838,12 @@
         </w:rPr>
         <w:t xml:space="preserve"> – </w:t>
       </w:r>
-      <w:proofErr w:type="spellStart"/>
-      <w:r>
-        <w:rPr>
-          <w:lang w:val="ro-RO"/>
-        </w:rPr>
-        <w:t>Aplicatia</w:t>
-      </w:r>
-      <w:proofErr w:type="spellEnd"/>
+      <w:r>
+        <w:rPr>
+          <w:lang w:val="ro-RO"/>
+        </w:rPr>
+        <w:t>Aplicația</w:t>
+      </w:r>
       <w:r>
         <w:rPr>
           <w:lang w:val="ro-RO"/>
@@ -930,19 +970,11 @@
         </w:rPr>
         <w:t xml:space="preserve"> stabila pentru </w:t>
       </w:r>
-      <w:proofErr w:type="spellStart"/>
       <w:r>
         <w:rPr>
           <w:color w:val="FF0000"/>
         </w:rPr>
-        <w:t>cel</w:t>
-      </w:r>
-      <w:proofErr w:type="spellEnd"/>
-      <w:r>
-        <w:rPr>
-          <w:color w:val="FF0000"/>
-        </w:rPr>
-        <w:t xml:space="preserve"> </w:t>
+        <w:t xml:space="preserve">cel </w:t>
       </w:r>
       <w:r>
         <w:rPr>
@@ -1051,7 +1083,13 @@
         <w:rPr>
           <w:lang w:val="ro-RO"/>
         </w:rPr>
-        <w:t>Va lista toate masuratorile inregistrate in productie</w:t>
+        <w:t xml:space="preserve">Va lista toate masuratorile inregistrate in </w:t>
+      </w:r>
+      <w:r>
+        <w:rPr>
+          <w:lang w:val="ro-RO"/>
+        </w:rPr>
+        <w:t>producție</w:t>
       </w:r>
       <w:r>
         <w:rPr>
@@ -1063,7 +1101,31 @@
         <w:rPr>
           <w:lang w:val="ro-RO"/>
         </w:rPr>
-        <w:t>transferate de aplicatia de Automatizare Cantar p</w:t>
+        <w:t xml:space="preserve">transferate </w:t>
+      </w:r>
+      <w:r>
+        <w:rPr>
+          <w:lang w:val="ro-RO"/>
+        </w:rPr>
+        <w:t xml:space="preserve">automat </w:t>
+      </w:r>
+      <w:r>
+        <w:rPr>
+          <w:lang w:val="ro-RO"/>
+        </w:rPr>
+        <w:t xml:space="preserve">de </w:t>
+      </w:r>
+      <w:r>
+        <w:rPr>
+          <w:lang w:val="ro-RO"/>
+        </w:rPr>
+        <w:t>aplicația</w:t>
+      </w:r>
+      <w:r>
+        <w:rPr>
+          <w:lang w:val="ro-RO"/>
+        </w:rPr>
+        <w:t xml:space="preserve"> de Automatizare Cantar p</w:t>
       </w:r>
       <w:r>
         <w:rPr>
@@ -1166,6 +1228,38 @@
     </w:p>
     <w:p>
       <w:pPr>
+        <w:pStyle w:val="NoteEntry"/>
+        <w:rPr>
+          <w:lang w:val="ro-RO"/>
+        </w:rPr>
+      </w:pPr>
+      <w:r>
+        <w:rPr>
+          <w:lang w:val="ro-RO"/>
+        </w:rPr>
+        <w:t xml:space="preserve">Exista 2 cataloage: </w:t>
+      </w:r>
+      <w:r>
+        <w:rPr>
+          <w:lang w:val="ro-RO"/>
+        </w:rPr>
+        <w:t>CatalogProduseEurocas.xml</w:t>
+      </w:r>
+      <w:r>
+        <w:rPr>
+          <w:lang w:val="ro-RO"/>
+        </w:rPr>
+        <w:t xml:space="preserve"> si </w:t>
+      </w:r>
+      <w:r>
+        <w:rPr>
+          <w:lang w:val="ro-RO"/>
+        </w:rPr>
+        <w:t>CatalogProduseMargarita.xml</w:t>
+      </w:r>
+    </w:p>
+    <w:p>
+      <w:pPr>
         <w:pStyle w:val="ListParagraph"/>
         <w:numPr>
           <w:ilvl w:val="0"/>
@@ -1239,15 +1333,13 @@
         </w:rPr>
         <w:br w:type="page"/>
       </w:r>
-      <w:proofErr w:type="spellStart"/>
       <w:r>
         <w:rPr>
           <w:lang w:val="ro-RO"/>
         </w:rPr>
         <w:lastRenderedPageBreak/>
-        <w:t>Aplicatia</w:t>
-      </w:r>
-      <w:proofErr w:type="spellEnd"/>
+        <w:t>Aplicația</w:t>
+      </w:r>
       <w:r>
         <w:rPr>
           <w:lang w:val="ro-RO"/>
@@ -1344,28 +1436,24 @@
         </w:rPr>
         <w:t xml:space="preserve">Se </w:t>
       </w:r>
-      <w:proofErr w:type="spellStart"/>
-      <w:r>
-        <w:rPr>
-          <w:lang w:val="ro-RO"/>
-        </w:rPr>
-        <w:t>porneste</w:t>
-      </w:r>
-      <w:proofErr w:type="spellEnd"/>
+      <w:r>
+        <w:rPr>
+          <w:lang w:val="ro-RO"/>
+        </w:rPr>
+        <w:t>pornește</w:t>
+      </w:r>
       <w:r>
         <w:rPr>
           <w:lang w:val="ro-RO"/>
         </w:rPr>
         <w:t xml:space="preserve"> </w:t>
       </w:r>
-      <w:proofErr w:type="spellStart"/>
-      <w:r>
-        <w:rPr>
-          <w:lang w:val="ro-RO"/>
-        </w:rPr>
-        <w:t>aplicatia</w:t>
-      </w:r>
-      <w:proofErr w:type="spellEnd"/>
+      <w:r>
+        <w:rPr>
+          <w:lang w:val="ro-RO"/>
+        </w:rPr>
+        <w:t>aplicația</w:t>
+      </w:r>
       <w:r>
         <w:rPr>
           <w:lang w:val="ro-RO"/>
@@ -1750,296 +1838,86 @@
       <w:r>
         <w:t xml:space="preserve">Daca se </w:t>
       </w:r>
-      <w:proofErr w:type="spellStart"/>
-      <w:r>
-        <w:rPr>
-          <w:lang w:val="ro-RO"/>
-        </w:rPr>
-        <w:t>doreste</w:t>
-      </w:r>
-      <w:proofErr w:type="spellEnd"/>
+      <w:r>
+        <w:rPr>
+          <w:lang w:val="ro-RO"/>
+        </w:rPr>
+        <w:t>dorește</w:t>
+      </w:r>
+      <w:r>
+        <w:t xml:space="preserve"> continuarea unui lot deja inchis, se va introduce in campul </w:t>
+      </w:r>
+      <w:r>
+        <w:rPr>
+          <w:b/>
+        </w:rPr>
+        <w:t>Lot</w:t>
+      </w:r>
+      <w:r>
+        <w:t xml:space="preserve"> identificatorul</w:t>
+      </w:r>
+      <w:r>
+        <w:t xml:space="preserve"> lotului </w:t>
+      </w:r>
+      <w:r>
+        <w:t xml:space="preserve">deja </w:t>
+      </w:r>
+      <w:r>
+        <w:t>ex</w:t>
+      </w:r>
+      <w:r>
+        <w:t>istent</w:t>
+      </w:r>
+      <w:r>
+        <w:t xml:space="preserve">. Masuratorile vor fi inregistrate in </w:t>
+      </w:r>
+      <w:r>
+        <w:t xml:space="preserve">acelasi fisier, in </w:t>
+      </w:r>
+      <w:r>
+        <w:t xml:space="preserve">continuarea celor </w:t>
+      </w:r>
+      <w:r>
+        <w:t xml:space="preserve">deja </w:t>
+      </w:r>
+      <w:r>
+        <w:t>existent</w:t>
+      </w:r>
+      <w:r>
+        <w:t>e</w:t>
+      </w:r>
+      <w:r>
+        <w:t>. (</w:t>
+      </w:r>
+      <w:r>
+        <w:t xml:space="preserve">Odata oprite </w:t>
+      </w:r>
+      <w:r>
+        <w:t xml:space="preserve">Masuratorile </w:t>
+      </w:r>
+      <w:r>
+        <w:t xml:space="preserve">pentru un lot, ele </w:t>
+      </w:r>
+      <w:r>
+        <w:t>nu vor mai aparea in aplicatie, dar sunt prezente pe server si vizibile in</w:t>
+      </w:r>
+      <w:r>
+        <w:t xml:space="preserve"> aplicatia</w:t>
+      </w:r>
       <w:r>
         <w:t xml:space="preserve"> </w:t>
       </w:r>
-      <w:proofErr w:type="spellStart"/>
-      <w:r>
-        <w:t>continuarea</w:t>
-      </w:r>
-      <w:proofErr w:type="spellEnd"/>
-      <w:r>
-        <w:t xml:space="preserve"> </w:t>
-      </w:r>
-      <w:proofErr w:type="spellStart"/>
-      <w:r>
-        <w:t>unui</w:t>
-      </w:r>
-      <w:proofErr w:type="spellEnd"/>
-      <w:r>
-        <w:t xml:space="preserve"> lot </w:t>
-      </w:r>
-      <w:proofErr w:type="spellStart"/>
-      <w:r>
-        <w:t>deja</w:t>
-      </w:r>
-      <w:proofErr w:type="spellEnd"/>
-      <w:r>
-        <w:t xml:space="preserve"> </w:t>
-      </w:r>
-      <w:proofErr w:type="spellStart"/>
-      <w:r>
-        <w:t>inchis</w:t>
-      </w:r>
-      <w:proofErr w:type="spellEnd"/>
-      <w:r>
-        <w:t xml:space="preserve">, se </w:t>
-      </w:r>
-      <w:proofErr w:type="spellStart"/>
-      <w:r>
-        <w:t>va</w:t>
-      </w:r>
-      <w:proofErr w:type="spellEnd"/>
-      <w:r>
-        <w:t xml:space="preserve"> introduce in </w:t>
-      </w:r>
-      <w:proofErr w:type="spellStart"/>
-      <w:r>
-        <w:t>campul</w:t>
-      </w:r>
-      <w:proofErr w:type="spellEnd"/>
-      <w:r>
-        <w:t xml:space="preserve"> </w:t>
-      </w:r>
       <w:r>
         <w:rPr>
           <w:b/>
         </w:rPr>
-        <w:t>Lot</w:t>
-      </w:r>
-      <w:r>
-        <w:t xml:space="preserve"> </w:t>
-      </w:r>
-      <w:proofErr w:type="spellStart"/>
-      <w:r>
-        <w:t>identificatorul</w:t>
-      </w:r>
-      <w:proofErr w:type="spellEnd"/>
-      <w:r>
-        <w:t xml:space="preserve"> </w:t>
-      </w:r>
-      <w:proofErr w:type="spellStart"/>
-      <w:r>
-        <w:t>lotului</w:t>
-      </w:r>
-      <w:proofErr w:type="spellEnd"/>
-      <w:r>
-        <w:t xml:space="preserve"> </w:t>
-      </w:r>
-      <w:proofErr w:type="spellStart"/>
-      <w:r>
-        <w:t>deja</w:t>
-      </w:r>
-      <w:proofErr w:type="spellEnd"/>
-      <w:r>
-        <w:t xml:space="preserve"> </w:t>
-      </w:r>
-      <w:r>
-        <w:t>ex</w:t>
-      </w:r>
-      <w:r>
-        <w:t>istent</w:t>
-      </w:r>
-      <w:r>
-        <w:t xml:space="preserve">. </w:t>
-      </w:r>
-      <w:proofErr w:type="spellStart"/>
-      <w:r>
-        <w:t>Masuratorile</w:t>
-      </w:r>
-      <w:proofErr w:type="spellEnd"/>
-      <w:r>
-        <w:t xml:space="preserve"> </w:t>
-      </w:r>
-      <w:proofErr w:type="spellStart"/>
-      <w:r>
-        <w:t>vor</w:t>
-      </w:r>
-      <w:proofErr w:type="spellEnd"/>
-      <w:r>
-        <w:t xml:space="preserve"> fi </w:t>
-      </w:r>
-      <w:proofErr w:type="spellStart"/>
-      <w:r>
-        <w:t>inregistrate</w:t>
-      </w:r>
-      <w:proofErr w:type="spellEnd"/>
-      <w:r>
-        <w:t xml:space="preserve"> in </w:t>
-      </w:r>
-      <w:proofErr w:type="spellStart"/>
-      <w:r>
-        <w:t>acelasi</w:t>
-      </w:r>
-      <w:proofErr w:type="spellEnd"/>
-      <w:r>
-        <w:t xml:space="preserve"> </w:t>
-      </w:r>
-      <w:proofErr w:type="spellStart"/>
-      <w:r>
-        <w:t>fisier</w:t>
-      </w:r>
-      <w:proofErr w:type="spellEnd"/>
-      <w:r>
-        <w:t xml:space="preserve">, in </w:t>
-      </w:r>
-      <w:proofErr w:type="spellStart"/>
-      <w:r>
-        <w:t>continuarea</w:t>
-      </w:r>
-      <w:proofErr w:type="spellEnd"/>
-      <w:r>
-        <w:t xml:space="preserve"> </w:t>
-      </w:r>
-      <w:proofErr w:type="spellStart"/>
-      <w:r>
-        <w:t>celor</w:t>
-      </w:r>
-      <w:proofErr w:type="spellEnd"/>
-      <w:r>
-        <w:t xml:space="preserve"> </w:t>
-      </w:r>
-      <w:proofErr w:type="spellStart"/>
-      <w:r>
-        <w:t>deja</w:t>
-      </w:r>
-      <w:proofErr w:type="spellEnd"/>
-      <w:r>
-        <w:t xml:space="preserve"> </w:t>
-      </w:r>
-      <w:proofErr w:type="spellStart"/>
-      <w:r>
-        <w:t>existent</w:t>
-      </w:r>
-      <w:r>
-        <w:t>e</w:t>
-      </w:r>
-      <w:proofErr w:type="spellEnd"/>
-      <w:r>
-        <w:t>. (</w:t>
-      </w:r>
-      <w:proofErr w:type="spellStart"/>
-      <w:r>
-        <w:t>Masuratorile</w:t>
-      </w:r>
-      <w:proofErr w:type="spellEnd"/>
-      <w:r>
-        <w:t xml:space="preserve"> </w:t>
-      </w:r>
-      <w:proofErr w:type="spellStart"/>
-      <w:r>
-        <w:t>deja</w:t>
-      </w:r>
-      <w:proofErr w:type="spellEnd"/>
-      <w:r>
-        <w:t xml:space="preserve"> </w:t>
-      </w:r>
-      <w:proofErr w:type="spellStart"/>
-      <w:r>
-        <w:t>efectuate</w:t>
-      </w:r>
-      <w:proofErr w:type="spellEnd"/>
-      <w:r>
-        <w:t xml:space="preserve"> nu </w:t>
-      </w:r>
-      <w:proofErr w:type="spellStart"/>
-      <w:r>
-        <w:t>vor</w:t>
-      </w:r>
-      <w:proofErr w:type="spellEnd"/>
-      <w:r>
-        <w:t xml:space="preserve"> </w:t>
-      </w:r>
-      <w:proofErr w:type="spellStart"/>
-      <w:proofErr w:type="gramStart"/>
-      <w:r>
-        <w:t>mai</w:t>
-      </w:r>
-      <w:proofErr w:type="spellEnd"/>
-      <w:r>
-        <w:t xml:space="preserve">  </w:t>
-      </w:r>
-      <w:proofErr w:type="spellStart"/>
-      <w:r>
-        <w:t>aparea</w:t>
-      </w:r>
-      <w:proofErr w:type="spellEnd"/>
-      <w:proofErr w:type="gramEnd"/>
-      <w:r>
-        <w:t xml:space="preserve"> in </w:t>
-      </w:r>
-      <w:proofErr w:type="spellStart"/>
-      <w:r>
-        <w:t>aplicatie</w:t>
-      </w:r>
-      <w:proofErr w:type="spellEnd"/>
-      <w:r>
-        <w:t xml:space="preserve">, </w:t>
-      </w:r>
-      <w:proofErr w:type="spellStart"/>
-      <w:r>
-        <w:t>dar</w:t>
-      </w:r>
-      <w:proofErr w:type="spellEnd"/>
-      <w:r>
-        <w:t xml:space="preserve"> sunt </w:t>
-      </w:r>
-      <w:proofErr w:type="spellStart"/>
-      <w:r>
-        <w:t>prezente</w:t>
-      </w:r>
-      <w:proofErr w:type="spellEnd"/>
-      <w:r>
-        <w:t xml:space="preserve"> pe server </w:t>
-      </w:r>
-      <w:proofErr w:type="spellStart"/>
-      <w:r>
-        <w:t>si</w:t>
-      </w:r>
-      <w:proofErr w:type="spellEnd"/>
-      <w:r>
-        <w:t xml:space="preserve"> </w:t>
-      </w:r>
-      <w:proofErr w:type="spellStart"/>
-      <w:r>
-        <w:t>vizibile</w:t>
-      </w:r>
-      <w:proofErr w:type="spellEnd"/>
-      <w:r>
-        <w:t xml:space="preserve"> in </w:t>
-      </w:r>
-      <w:proofErr w:type="spellStart"/>
-      <w:r>
-        <w:rPr>
-          <w:b/>
-        </w:rPr>
-        <w:t>Centralizator</w:t>
-      </w:r>
-      <w:proofErr w:type="spellEnd"/>
-      <w:r>
-        <w:rPr>
-          <w:b/>
-        </w:rPr>
-        <w:t xml:space="preserve"> </w:t>
-      </w:r>
-      <w:proofErr w:type="spellStart"/>
-      <w:r>
-        <w:rPr>
-          <w:b/>
-        </w:rPr>
-        <w:t>Masuratori</w:t>
-      </w:r>
-      <w:proofErr w:type="spellEnd"/>
+        <w:t>Centralizator Masuratori</w:t>
+      </w:r>
       <w:r>
         <w:t>)</w:t>
+      </w:r>
+      <w:r>
+        <w:t>.</w:t>
       </w:r>
     </w:p>
     <w:p>
@@ -2149,11 +2027,15 @@
           <w:numId w:val="4"/>
         </w:numPr>
         <w:rPr>
-          <w:lang w:val="ro-RO"/>
-        </w:rPr>
-      </w:pPr>
-      <w:r>
-        <w:rPr>
+          <w:b/>
+          <w:bCs/>
+          <w:lang w:val="ro-RO"/>
+        </w:rPr>
+      </w:pPr>
+      <w:r>
+        <w:rPr>
+          <w:b/>
+          <w:bCs/>
           <w:lang w:val="ro-RO"/>
         </w:rPr>
         <w:t>Selectie Lot masuratori</w:t>
@@ -2240,11 +2122,15 @@
           <w:numId w:val="4"/>
         </w:numPr>
         <w:rPr>
-          <w:lang w:val="ro-RO"/>
-        </w:rPr>
-      </w:pPr>
-      <w:r>
-        <w:rPr>
+          <w:b/>
+          <w:bCs/>
+          <w:lang w:val="ro-RO"/>
+        </w:rPr>
+      </w:pPr>
+      <w:r>
+        <w:rPr>
+          <w:b/>
+          <w:bCs/>
           <w:lang w:val="ro-RO"/>
         </w:rPr>
         <w:t>Sumar rezultate Sesiuni</w:t>
@@ -2417,11 +2303,15 @@
           <w:numId w:val="4"/>
         </w:numPr>
         <w:rPr>
-          <w:lang w:val="ro-RO"/>
-        </w:rPr>
-      </w:pPr>
-      <w:r>
-        <w:rPr>
+          <w:b/>
+          <w:bCs/>
+          <w:lang w:val="ro-RO"/>
+        </w:rPr>
+      </w:pPr>
+      <w:r>
+        <w:rPr>
+          <w:b/>
+          <w:bCs/>
           <w:lang w:val="ro-RO"/>
         </w:rPr>
         <w:t>Tabel rezultate Sesiuni</w:t>
@@ -2475,11 +2365,15 @@
           <w:numId w:val="4"/>
         </w:numPr>
         <w:rPr>
-          <w:lang w:val="ro-RO"/>
-        </w:rPr>
-      </w:pPr>
-      <w:r>
-        <w:rPr>
+          <w:b/>
+          <w:bCs/>
+          <w:lang w:val="ro-RO"/>
+        </w:rPr>
+      </w:pPr>
+      <w:r>
+        <w:rPr>
+          <w:b/>
+          <w:bCs/>
           <w:lang w:val="ro-RO"/>
         </w:rPr>
         <w:t>Tabel masuratori si Esantionari</w:t>
@@ -3395,9 +3289,9 @@
         <w:tblLook w:val="04A0" w:firstRow="1" w:lastRow="0" w:firstColumn="1" w:lastColumn="0" w:noHBand="0" w:noVBand="1"/>
       </w:tblPr>
       <w:tblGrid>
-        <w:gridCol w:w="2898"/>
-        <w:gridCol w:w="2250"/>
-        <w:gridCol w:w="5868"/>
+        <w:gridCol w:w="2891"/>
+        <w:gridCol w:w="2427"/>
+        <w:gridCol w:w="5698"/>
       </w:tblGrid>
       <w:tr>
         <w:trPr>
@@ -3526,7 +3420,7 @@
                 <w:szCs w:val="18"/>
                 <w:lang w:val="ro-RO"/>
               </w:rPr>
-              <w:t>ReadCOMPort</w:t>
+              <w:t>ScaleType</w:t>
             </w:r>
           </w:p>
         </w:tc>
@@ -3550,7 +3444,7 @@
                 <w:szCs w:val="18"/>
                 <w:lang w:val="ro-RO"/>
               </w:rPr>
-              <w:t>COM5</w:t>
+              <w:t>Bilanciai</w:t>
             </w:r>
           </w:p>
         </w:tc>
@@ -3572,23 +3466,7 @@
                 <w:szCs w:val="18"/>
                 <w:lang w:val="ro-RO"/>
               </w:rPr>
-              <w:t xml:space="preserve">Portul serial al laptopului </w:t>
-            </w:r>
-            <w:r>
-              <w:rPr>
-                <w:sz w:val="18"/>
-                <w:szCs w:val="18"/>
-                <w:lang w:val="ro-RO"/>
-              </w:rPr>
-              <w:t>la care apare conexiunea</w:t>
-            </w:r>
-            <w:r>
-              <w:rPr>
-                <w:sz w:val="18"/>
-                <w:szCs w:val="18"/>
-                <w:lang w:val="ro-RO"/>
-              </w:rPr>
-              <w:t xml:space="preserve"> USB to Serial</w:t>
+              <w:t>Modelul cantarului. Poate fi Bilanciai sau Constalaris</w:t>
             </w:r>
           </w:p>
         </w:tc>
@@ -3614,7 +3492,7 @@
                 <w:szCs w:val="18"/>
                 <w:lang w:val="ro-RO"/>
               </w:rPr>
-              <w:t>CatalogFilePath</w:t>
+              <w:t>ReadCOMPort</w:t>
             </w:r>
           </w:p>
         </w:tc>
@@ -3638,7 +3516,7 @@
                 <w:szCs w:val="18"/>
                 <w:lang w:val="ro-RO"/>
               </w:rPr>
-              <w:t>CatalogProduse.xml</w:t>
+              <w:t>COM5</w:t>
             </w:r>
           </w:p>
         </w:tc>
@@ -3660,31 +3538,23 @@
                 <w:szCs w:val="18"/>
                 <w:lang w:val="ro-RO"/>
               </w:rPr>
-              <w:t xml:space="preserve">Calea spre fisierul </w:t>
-            </w:r>
-            <w:r>
-              <w:rPr>
-                <w:sz w:val="18"/>
-                <w:szCs w:val="18"/>
-                <w:lang w:val="ro-RO"/>
-              </w:rPr>
-              <w:t>XML ce contine definitiile P</w:t>
-            </w:r>
-            <w:r>
-              <w:rPr>
-                <w:sz w:val="18"/>
-                <w:szCs w:val="18"/>
-                <w:lang w:val="ro-RO"/>
-              </w:rPr>
-              <w:t>roduse</w:t>
-            </w:r>
-            <w:r>
-              <w:rPr>
-                <w:sz w:val="18"/>
-                <w:szCs w:val="18"/>
-                <w:lang w:val="ro-RO"/>
-              </w:rPr>
-              <w:t>lor</w:t>
+              <w:t xml:space="preserve">Portul serial al laptopului </w:t>
+            </w:r>
+            <w:r>
+              <w:rPr>
+                <w:sz w:val="18"/>
+                <w:szCs w:val="18"/>
+                <w:lang w:val="ro-RO"/>
+              </w:rPr>
+              <w:t>la care apare conexiunea</w:t>
+            </w:r>
+            <w:r>
+              <w:rPr>
+                <w:sz w:val="18"/>
+                <w:szCs w:val="18"/>
+                <w:lang w:val="ro-RO"/>
+              </w:rPr>
+              <w:t xml:space="preserve"> USB to Serial</w:t>
             </w:r>
           </w:p>
         </w:tc>
@@ -3710,7 +3580,16 @@
                 <w:szCs w:val="18"/>
                 <w:lang w:val="ro-RO"/>
               </w:rPr>
-              <w:t>CSVOutputPath</w:t>
+              <w:t>Product</w:t>
+            </w:r>
+            <w:r>
+              <w:rPr>
+                <w:b/>
+                <w:sz w:val="18"/>
+                <w:szCs w:val="18"/>
+                <w:lang w:val="ro-RO"/>
+              </w:rPr>
+              <w:t>CatalogFilePath</w:t>
             </w:r>
           </w:p>
         </w:tc>
@@ -3734,7 +3613,25 @@
                 <w:szCs w:val="18"/>
                 <w:lang w:val="ro-RO"/>
               </w:rPr>
-              <w:t>CSVOutput</w:t>
+              <w:t>CatalogProduse</w:t>
+            </w:r>
+            <w:r>
+              <w:rPr>
+                <w:i/>
+                <w:sz w:val="18"/>
+                <w:szCs w:val="18"/>
+                <w:lang w:val="ro-RO"/>
+              </w:rPr>
+              <w:t>Margarita</w:t>
+            </w:r>
+            <w:r>
+              <w:rPr>
+                <w:i/>
+                <w:sz w:val="18"/>
+                <w:szCs w:val="18"/>
+                <w:lang w:val="ro-RO"/>
+              </w:rPr>
+              <w:t>.xml</w:t>
             </w:r>
           </w:p>
         </w:tc>
@@ -3756,39 +3653,31 @@
                 <w:szCs w:val="18"/>
                 <w:lang w:val="ro-RO"/>
               </w:rPr>
-              <w:t xml:space="preserve">Calea spre </w:t>
-            </w:r>
-            <w:r>
-              <w:rPr>
-                <w:sz w:val="18"/>
-                <w:szCs w:val="18"/>
-                <w:lang w:val="ro-RO"/>
-              </w:rPr>
-              <w:t>f</w:t>
-            </w:r>
-            <w:r>
-              <w:rPr>
-                <w:sz w:val="18"/>
-                <w:szCs w:val="18"/>
-                <w:lang w:val="ro-RO"/>
-              </w:rPr>
-              <w:t>olderul unde vor fi salvate masuratorile raw,</w:t>
-            </w:r>
-            <w:r>
-              <w:rPr>
-                <w:sz w:val="18"/>
-                <w:szCs w:val="18"/>
-                <w:lang w:val="ro-RO"/>
-              </w:rPr>
-              <w:t xml:space="preserve"> in </w:t>
-            </w:r>
-            <w:r>
-              <w:rPr>
-                <w:sz w:val="18"/>
-                <w:szCs w:val="18"/>
-                <w:lang w:val="ro-RO"/>
-              </w:rPr>
-              <w:t>format CSV</w:t>
+              <w:t xml:space="preserve">Calea spre fisierul </w:t>
+            </w:r>
+            <w:r>
+              <w:rPr>
+                <w:sz w:val="18"/>
+                <w:szCs w:val="18"/>
+                <w:lang w:val="ro-RO"/>
+              </w:rPr>
+              <w:t>XML ce contine definitiile P</w:t>
+            </w:r>
+            <w:r>
+              <w:rPr>
+                <w:sz w:val="18"/>
+                <w:szCs w:val="18"/>
+                <w:lang w:val="ro-RO"/>
+              </w:rPr>
+              <w:t>roduse</w:t>
+            </w:r>
+            <w:r>
+              <w:rPr>
+                <w:sz w:val="18"/>
+                <w:szCs w:val="18"/>
+                <w:lang w:val="ro-RO"/>
+              </w:rPr>
+              <w:t>lor</w:t>
             </w:r>
           </w:p>
         </w:tc>
@@ -3814,7 +3703,7 @@
                 <w:szCs w:val="18"/>
                 <w:lang w:val="ro-RO"/>
               </w:rPr>
-              <w:t>CSVBackupPath</w:t>
+              <w:t>LogFolderPath</w:t>
             </w:r>
           </w:p>
         </w:tc>
@@ -3838,7 +3727,7 @@
                 <w:szCs w:val="18"/>
                 <w:lang w:val="ro-RO"/>
               </w:rPr>
-              <w:t>CSVBackup</w:t>
+              <w:t>Logs</w:t>
             </w:r>
           </w:p>
         </w:tc>
@@ -3860,47 +3749,7 @@
                 <w:szCs w:val="18"/>
                 <w:lang w:val="ro-RO"/>
               </w:rPr>
-              <w:t xml:space="preserve">Calea spre </w:t>
-            </w:r>
-            <w:r>
-              <w:rPr>
-                <w:sz w:val="18"/>
-                <w:szCs w:val="18"/>
-                <w:lang w:val="ro-RO"/>
-              </w:rPr>
-              <w:t>f</w:t>
-            </w:r>
-            <w:r>
-              <w:rPr>
-                <w:sz w:val="18"/>
-                <w:szCs w:val="18"/>
-                <w:lang w:val="ro-RO"/>
-              </w:rPr>
-              <w:t xml:space="preserve">olderul </w:t>
-            </w:r>
-            <w:r>
-              <w:rPr>
-                <w:sz w:val="18"/>
-                <w:szCs w:val="18"/>
-                <w:lang w:val="ro-RO"/>
-              </w:rPr>
-              <w:t>unde se vor salva</w:t>
-            </w:r>
-            <w:r>
-              <w:rPr>
-                <w:sz w:val="18"/>
-                <w:szCs w:val="18"/>
-                <w:lang w:val="ro-RO"/>
-              </w:rPr>
-              <w:t xml:space="preserve"> copiile d</w:t>
-            </w:r>
-            <w:r>
-              <w:rPr>
-                <w:sz w:val="18"/>
-                <w:szCs w:val="18"/>
-                <w:lang w:val="ro-RO"/>
-              </w:rPr>
-              <w:t>e siguranta ale masuratorilor</w:t>
+              <w:t>Calea spre folderul unde vor fi salvate logurile</w:t>
             </w:r>
           </w:p>
         </w:tc>
@@ -3926,7 +3775,7 @@
                 <w:szCs w:val="18"/>
                 <w:lang w:val="ro-RO"/>
               </w:rPr>
-              <w:t>CSVServerFolderPath</w:t>
+              <w:t>CSVOutputPath</w:t>
             </w:r>
           </w:p>
         </w:tc>
@@ -3950,7 +3799,7 @@
                 <w:szCs w:val="18"/>
                 <w:lang w:val="ro-RO"/>
               </w:rPr>
-              <w:t>Cantariri_Automate</w:t>
+              <w:t>CSVOutput</w:t>
             </w:r>
           </w:p>
         </w:tc>
@@ -3988,7 +3837,23 @@
                 <w:szCs w:val="18"/>
                 <w:lang w:val="ro-RO"/>
               </w:rPr>
-              <w:t>olderul de pe server unde vor fi stocate datele masuratorilor</w:t>
+              <w:t>olderul unde vor fi salvate masuratorile raw,</w:t>
+            </w:r>
+            <w:r>
+              <w:rPr>
+                <w:sz w:val="18"/>
+                <w:szCs w:val="18"/>
+                <w:lang w:val="ro-RO"/>
+              </w:rPr>
+              <w:t xml:space="preserve"> in </w:t>
+            </w:r>
+            <w:r>
+              <w:rPr>
+                <w:sz w:val="18"/>
+                <w:szCs w:val="18"/>
+                <w:lang w:val="ro-RO"/>
+              </w:rPr>
+              <w:t>format CSV</w:t>
             </w:r>
           </w:p>
         </w:tc>
@@ -4014,7 +3879,7 @@
                 <w:szCs w:val="18"/>
                 <w:lang w:val="ro-RO"/>
               </w:rPr>
-              <w:t>ConsecutiveStableMeasurements</w:t>
+              <w:t>CSVBackupPath</w:t>
             </w:r>
           </w:p>
         </w:tc>
@@ -4038,7 +3903,7 @@
                 <w:szCs w:val="18"/>
                 <w:lang w:val="ro-RO"/>
               </w:rPr>
-              <w:t>2</w:t>
+              <w:t>CSVBackup</w:t>
             </w:r>
           </w:p>
         </w:tc>
@@ -4060,23 +3925,47 @@
                 <w:szCs w:val="18"/>
                 <w:lang w:val="ro-RO"/>
               </w:rPr>
-              <w:t>Numarul de masuratori stabile consecutive</w:t>
-            </w:r>
-            <w:r>
-              <w:rPr>
-                <w:sz w:val="18"/>
-                <w:szCs w:val="18"/>
-                <w:lang w:val="ro-RO"/>
-              </w:rPr>
-              <w:t>,</w:t>
-            </w:r>
-            <w:r>
-              <w:rPr>
-                <w:sz w:val="18"/>
-                <w:szCs w:val="18"/>
-                <w:lang w:val="ro-RO"/>
-              </w:rPr>
-              <w:t xml:space="preserve"> necesare pentru a valida o cantarire</w:t>
+              <w:t xml:space="preserve">Calea spre </w:t>
+            </w:r>
+            <w:r>
+              <w:rPr>
+                <w:sz w:val="18"/>
+                <w:szCs w:val="18"/>
+                <w:lang w:val="ro-RO"/>
+              </w:rPr>
+              <w:t>f</w:t>
+            </w:r>
+            <w:r>
+              <w:rPr>
+                <w:sz w:val="18"/>
+                <w:szCs w:val="18"/>
+                <w:lang w:val="ro-RO"/>
+              </w:rPr>
+              <w:t xml:space="preserve">olderul </w:t>
+            </w:r>
+            <w:r>
+              <w:rPr>
+                <w:sz w:val="18"/>
+                <w:szCs w:val="18"/>
+                <w:lang w:val="ro-RO"/>
+              </w:rPr>
+              <w:t>unde se vor salva</w:t>
+            </w:r>
+            <w:r>
+              <w:rPr>
+                <w:sz w:val="18"/>
+                <w:szCs w:val="18"/>
+                <w:lang w:val="ro-RO"/>
+              </w:rPr>
+              <w:t xml:space="preserve"> copiile d</w:t>
+            </w:r>
+            <w:r>
+              <w:rPr>
+                <w:sz w:val="18"/>
+                <w:szCs w:val="18"/>
+                <w:lang w:val="ro-RO"/>
+              </w:rPr>
+              <w:t>e siguranta ale masuratorilor</w:t>
             </w:r>
           </w:p>
         </w:tc>
@@ -4102,7 +3991,7 @@
                 <w:szCs w:val="18"/>
                 <w:lang w:val="ro-RO"/>
               </w:rPr>
-              <w:t>MeasurementTollerace</w:t>
+              <w:t>CSVServerFolderPath</w:t>
             </w:r>
           </w:p>
         </w:tc>
@@ -4126,7 +4015,7 @@
                 <w:szCs w:val="18"/>
                 <w:lang w:val="ro-RO"/>
               </w:rPr>
-              <w:t>3</w:t>
+              <w:t>Cantariri_Automate</w:t>
             </w:r>
           </w:p>
         </w:tc>
@@ -4148,15 +4037,23 @@
                 <w:szCs w:val="18"/>
                 <w:lang w:val="ro-RO"/>
               </w:rPr>
-              <w:t>Toleranta in procente in afara carei limite nu se va considera o masuratoare ca fiind</w:t>
-            </w:r>
-            <w:r>
-              <w:rPr>
-                <w:sz w:val="18"/>
-                <w:szCs w:val="18"/>
-                <w:lang w:val="ro-RO"/>
-              </w:rPr>
-              <w:t xml:space="preserve"> valida</w:t>
+              <w:t xml:space="preserve">Calea spre </w:t>
+            </w:r>
+            <w:r>
+              <w:rPr>
+                <w:sz w:val="18"/>
+                <w:szCs w:val="18"/>
+                <w:lang w:val="ro-RO"/>
+              </w:rPr>
+              <w:t>f</w:t>
+            </w:r>
+            <w:r>
+              <w:rPr>
+                <w:sz w:val="18"/>
+                <w:szCs w:val="18"/>
+                <w:lang w:val="ro-RO"/>
+              </w:rPr>
+              <w:t>olderul de pe server unde vor fi stocate datele masuratorilor</w:t>
             </w:r>
           </w:p>
         </w:tc>
@@ -4236,23 +4133,7 @@
                 <w:szCs w:val="18"/>
                 <w:lang w:val="ro-RO"/>
               </w:rPr>
-              <w:t>(</w:t>
-            </w:r>
-            <w:r>
-              <w:rPr>
-                <w:sz w:val="18"/>
-                <w:szCs w:val="18"/>
-                <w:lang w:val="ro-RO"/>
-              </w:rPr>
-              <w:t>in procente fata de valoarea neta masurata</w:t>
-            </w:r>
-            <w:r>
-              <w:rPr>
-                <w:sz w:val="18"/>
-                <w:szCs w:val="18"/>
-                <w:lang w:val="ro-RO"/>
-              </w:rPr>
-              <w:t xml:space="preserve">) </w:t>
+              <w:t xml:space="preserve">(in procente fata de valoarea neta masurata) </w:t>
             </w:r>
             <w:r>
               <w:rPr>
@@ -4285,6 +4166,174 @@
                 <w:lang w:val="ro-RO"/>
               </w:rPr>
               <w:t xml:space="preserve"> grame. (Cantarul nu are un punct de zero bine stabilit)</w:t>
+            </w:r>
+          </w:p>
+        </w:tc>
+      </w:tr>
+      <w:tr>
+        <w:tc>
+          <w:tcPr>
+            <w:tcW w:w="2898" w:type="dxa"/>
+          </w:tcPr>
+          <w:p>
+            <w:pPr>
+              <w:rPr>
+                <w:b/>
+                <w:sz w:val="18"/>
+                <w:szCs w:val="18"/>
+                <w:lang w:val="ro-RO"/>
+              </w:rPr>
+            </w:pPr>
+            <w:r>
+              <w:rPr>
+                <w:b/>
+                <w:sz w:val="18"/>
+                <w:szCs w:val="18"/>
+                <w:lang w:val="ro-RO"/>
+              </w:rPr>
+              <w:t>ConsecutiveStableMeasurements</w:t>
+            </w:r>
+          </w:p>
+        </w:tc>
+        <w:tc>
+          <w:tcPr>
+            <w:tcW w:w="2250" w:type="dxa"/>
+          </w:tcPr>
+          <w:p>
+            <w:pPr>
+              <w:rPr>
+                <w:i/>
+                <w:sz w:val="18"/>
+                <w:szCs w:val="18"/>
+                <w:lang w:val="ro-RO"/>
+              </w:rPr>
+            </w:pPr>
+            <w:r>
+              <w:rPr>
+                <w:i/>
+                <w:sz w:val="18"/>
+                <w:szCs w:val="18"/>
+                <w:lang w:val="ro-RO"/>
+              </w:rPr>
+              <w:t>2</w:t>
+            </w:r>
+          </w:p>
+        </w:tc>
+        <w:tc>
+          <w:tcPr>
+            <w:tcW w:w="5868" w:type="dxa"/>
+          </w:tcPr>
+          <w:p>
+            <w:pPr>
+              <w:rPr>
+                <w:sz w:val="18"/>
+                <w:szCs w:val="18"/>
+                <w:lang w:val="ro-RO"/>
+              </w:rPr>
+            </w:pPr>
+            <w:r>
+              <w:rPr>
+                <w:sz w:val="18"/>
+                <w:szCs w:val="18"/>
+                <w:lang w:val="ro-RO"/>
+              </w:rPr>
+              <w:t>Numarul de masuratori stabile consecutive</w:t>
+            </w:r>
+            <w:r>
+              <w:rPr>
+                <w:sz w:val="18"/>
+                <w:szCs w:val="18"/>
+                <w:lang w:val="ro-RO"/>
+              </w:rPr>
+              <w:t>,</w:t>
+            </w:r>
+            <w:r>
+              <w:rPr>
+                <w:sz w:val="18"/>
+                <w:szCs w:val="18"/>
+                <w:lang w:val="ro-RO"/>
+              </w:rPr>
+              <w:t xml:space="preserve"> necesare pentru a valida o cantarire</w:t>
+            </w:r>
+          </w:p>
+        </w:tc>
+      </w:tr>
+      <w:tr>
+        <w:tc>
+          <w:tcPr>
+            <w:tcW w:w="2898" w:type="dxa"/>
+          </w:tcPr>
+          <w:p>
+            <w:pPr>
+              <w:rPr>
+                <w:b/>
+                <w:sz w:val="18"/>
+                <w:szCs w:val="18"/>
+                <w:lang w:val="ro-RO"/>
+              </w:rPr>
+            </w:pPr>
+            <w:r>
+              <w:rPr>
+                <w:b/>
+                <w:sz w:val="18"/>
+                <w:szCs w:val="18"/>
+                <w:lang w:val="ro-RO"/>
+              </w:rPr>
+              <w:t>MeasurementTollerace</w:t>
+            </w:r>
+          </w:p>
+        </w:tc>
+        <w:tc>
+          <w:tcPr>
+            <w:tcW w:w="2250" w:type="dxa"/>
+          </w:tcPr>
+          <w:p>
+            <w:pPr>
+              <w:rPr>
+                <w:i/>
+                <w:sz w:val="18"/>
+                <w:szCs w:val="18"/>
+                <w:lang w:val="ro-RO"/>
+              </w:rPr>
+            </w:pPr>
+            <w:r>
+              <w:rPr>
+                <w:i/>
+                <w:sz w:val="18"/>
+                <w:szCs w:val="18"/>
+                <w:lang w:val="ro-RO"/>
+              </w:rPr>
+              <w:t>3</w:t>
+            </w:r>
+          </w:p>
+        </w:tc>
+        <w:tc>
+          <w:tcPr>
+            <w:tcW w:w="5868" w:type="dxa"/>
+          </w:tcPr>
+          <w:p>
+            <w:pPr>
+              <w:rPr>
+                <w:sz w:val="18"/>
+                <w:szCs w:val="18"/>
+                <w:lang w:val="ro-RO"/>
+              </w:rPr>
+            </w:pPr>
+            <w:r>
+              <w:rPr>
+                <w:sz w:val="18"/>
+                <w:szCs w:val="18"/>
+                <w:lang w:val="ro-RO"/>
+              </w:rPr>
+              <w:t>Toleranta in procente in afara carei limite nu se va considera o masuratoare ca fiind</w:t>
+            </w:r>
+            <w:r>
+              <w:rPr>
+                <w:sz w:val="18"/>
+                <w:szCs w:val="18"/>
+                <w:lang w:val="ro-RO"/>
+              </w:rPr>
+              <w:t xml:space="preserve"> valida</w:t>
             </w:r>
           </w:p>
         </w:tc>
@@ -4537,15 +4586,14 @@
             <w:tcW w:w="2898" w:type="dxa"/>
           </w:tcPr>
           <w:p>
-            <w:r>
+            <w:pPr>
               <w:rPr>
                 <w:b/>
                 <w:sz w:val="18"/>
                 <w:szCs w:val="18"/>
                 <w:lang w:val="ro-RO"/>
               </w:rPr>
-              <w:t>DataImporter</w:t>
-            </w:r>
+            </w:pPr>
             <w:r>
               <w:rPr>
                 <w:b/>
@@ -4553,7 +4601,7 @@
                 <w:szCs w:val="18"/>
                 <w:lang w:val="ro-RO"/>
               </w:rPr>
-              <w:t>Enabled</w:t>
+              <w:t>SerialTransmissionSimulationPath</w:t>
             </w:r>
           </w:p>
         </w:tc>
@@ -4562,14 +4610,22 @@
             <w:tcW w:w="2250" w:type="dxa"/>
           </w:tcPr>
           <w:p>
-            <w:r>
+            <w:pPr>
               <w:rPr>
                 <w:i/>
                 <w:sz w:val="18"/>
                 <w:szCs w:val="18"/>
                 <w:lang w:val="ro-RO"/>
               </w:rPr>
-              <w:t>False</w:t>
+            </w:pPr>
+            <w:r>
+              <w:rPr>
+                <w:i/>
+                <w:sz w:val="18"/>
+                <w:szCs w:val="18"/>
+                <w:lang w:val="ro-RO"/>
+              </w:rPr>
+              <w:t>Logs\TestLot1.log</w:t>
             </w:r>
           </w:p>
         </w:tc>
@@ -4578,21 +4634,36 @@
             <w:tcW w:w="5868" w:type="dxa"/>
           </w:tcPr>
           <w:p>
-            <w:r>
-              <w:rPr>
-                <w:sz w:val="18"/>
-                <w:szCs w:val="18"/>
-                <w:lang w:val="ro-RO"/>
-              </w:rPr>
-              <w:t xml:space="preserve">Aceasta setare activeaza sau dezactiveaza modul </w:t>
-            </w:r>
-            <w:r>
-              <w:rPr>
-                <w:sz w:val="18"/>
-                <w:szCs w:val="18"/>
-                <w:lang w:val="ro-RO"/>
-              </w:rPr>
-              <w:t>de lucru Import Date. Programul nu va mai fi folosit ca Automatizare Cantar, ci pentru a importa masuratori obtinute manual.</w:t>
+            <w:pPr>
+              <w:rPr>
+                <w:sz w:val="18"/>
+                <w:szCs w:val="18"/>
+                <w:lang w:val="ro-RO"/>
+              </w:rPr>
+            </w:pPr>
+            <w:r>
+              <w:rPr>
+                <w:sz w:val="18"/>
+                <w:szCs w:val="18"/>
+                <w:lang w:val="ro-RO"/>
+              </w:rPr>
+              <w:t>Calea spre fisierul ce con</w:t>
+            </w:r>
+            <w:r>
+              <w:rPr>
+                <w:sz w:val="18"/>
+                <w:szCs w:val="18"/>
+                <w:lang w:val="ro-RO"/>
+              </w:rPr>
+              <w:t>t</w:t>
+            </w:r>
+            <w:r>
+              <w:rPr>
+                <w:sz w:val="18"/>
+                <w:szCs w:val="18"/>
+                <w:lang w:val="ro-RO"/>
+              </w:rPr>
+              <w:t>ine masuratorile simulate ce se doresc a fi incarcate</w:t>
             </w:r>
           </w:p>
         </w:tc>
@@ -4620,6 +4691,15 @@
               </w:rPr>
               <w:t>WriteCOMPort</w:t>
             </w:r>
+            <w:r>
+              <w:rPr>
+                <w:b/>
+                <w:sz w:val="18"/>
+                <w:szCs w:val="18"/>
+                <w:lang w:val="ro-RO"/>
+              </w:rPr>
+              <w:t>ForSimulation</w:t>
+            </w:r>
           </w:p>
         </w:tc>
         <w:tc>
@@ -4697,6 +4777,72 @@
                 <w:lang w:val="ro-RO"/>
               </w:rPr>
               <w:t>)</w:t>
+            </w:r>
+          </w:p>
+        </w:tc>
+      </w:tr>
+      <w:tr>
+        <w:tc>
+          <w:tcPr>
+            <w:tcW w:w="2898" w:type="dxa"/>
+          </w:tcPr>
+          <w:p>
+            <w:r>
+              <w:rPr>
+                <w:b/>
+                <w:sz w:val="18"/>
+                <w:szCs w:val="18"/>
+                <w:lang w:val="ro-RO"/>
+              </w:rPr>
+              <w:t>DataImporter</w:t>
+            </w:r>
+            <w:r>
+              <w:rPr>
+                <w:b/>
+                <w:sz w:val="18"/>
+                <w:szCs w:val="18"/>
+                <w:lang w:val="ro-RO"/>
+              </w:rPr>
+              <w:t>Enabled</w:t>
+            </w:r>
+          </w:p>
+        </w:tc>
+        <w:tc>
+          <w:tcPr>
+            <w:tcW w:w="2250" w:type="dxa"/>
+          </w:tcPr>
+          <w:p>
+            <w:r>
+              <w:rPr>
+                <w:i/>
+                <w:sz w:val="18"/>
+                <w:szCs w:val="18"/>
+                <w:lang w:val="ro-RO"/>
+              </w:rPr>
+              <w:t>False</w:t>
+            </w:r>
+          </w:p>
+        </w:tc>
+        <w:tc>
+          <w:tcPr>
+            <w:tcW w:w="5868" w:type="dxa"/>
+          </w:tcPr>
+          <w:p>
+            <w:r>
+              <w:rPr>
+                <w:sz w:val="18"/>
+                <w:szCs w:val="18"/>
+                <w:lang w:val="ro-RO"/>
+              </w:rPr>
+              <w:t xml:space="preserve">Aceasta setare activeaza sau dezactiveaza modul </w:t>
+            </w:r>
+            <w:r>
+              <w:rPr>
+                <w:sz w:val="18"/>
+                <w:szCs w:val="18"/>
+                <w:lang w:val="ro-RO"/>
+              </w:rPr>
+              <w:t>de lucru Import Date. Programul nu va mai fi folosit ca Automatizare Cantar, ci pentru a importa masuratori obtinute manual.</w:t>
             </w:r>
           </w:p>
         </w:tc>
@@ -4722,7 +4868,7 @@
                 <w:szCs w:val="18"/>
                 <w:lang w:val="ro-RO"/>
               </w:rPr>
-              <w:t>SerialTransmissionSimulationPath</w:t>
+              <w:t>DataImporterOutputPath</w:t>
             </w:r>
           </w:p>
         </w:tc>
@@ -4746,7 +4892,7 @@
                 <w:szCs w:val="18"/>
                 <w:lang w:val="ro-RO"/>
               </w:rPr>
-              <w:t>Logs\TestLot1.log</w:t>
+              <w:t>Masuratori_Manuale</w:t>
             </w:r>
           </w:p>
         </w:tc>
@@ -4768,23 +4914,7 @@
                 <w:szCs w:val="18"/>
                 <w:lang w:val="ro-RO"/>
               </w:rPr>
-              <w:t>Calea spre fisierul ce con</w:t>
-            </w:r>
-            <w:r>
-              <w:rPr>
-                <w:sz w:val="18"/>
-                <w:szCs w:val="18"/>
-                <w:lang w:val="ro-RO"/>
-              </w:rPr>
-              <w:t>t</w:t>
-            </w:r>
-            <w:r>
-              <w:rPr>
-                <w:sz w:val="18"/>
-                <w:szCs w:val="18"/>
-                <w:lang w:val="ro-RO"/>
-              </w:rPr>
-              <w:t>ine masuratorile simulate ce se doresc a fi incarcate</w:t>
+              <w:t>Calea spre folderul unde vor fi salvate masuratorile prelucrate cu Data Importer</w:t>
             </w:r>
           </w:p>
         </w:tc>
@@ -4943,7 +5073,19 @@
         <w:rPr>
           <w:lang w:val="ro-RO"/>
         </w:rPr>
-        <w:t xml:space="preserve">. Fisierele vor fi adaugate </w:t>
+        <w:t xml:space="preserve">. </w:t>
+      </w:r>
+      <w:r>
+        <w:rPr>
+          <w:lang w:val="ro-RO"/>
+        </w:rPr>
+        <w:t>Aplicatia va adauga f</w:t>
+      </w:r>
+      <w:r>
+        <w:rPr>
+          <w:lang w:val="ro-RO"/>
+        </w:rPr>
+        <w:t xml:space="preserve">isierele </w:t>
       </w:r>
       <w:r>
         <w:rPr>
@@ -5094,105 +5236,35 @@
       <w:pPr>
         <w:pStyle w:val="Note"/>
       </w:pPr>
-      <w:proofErr w:type="spellStart"/>
-      <w:r>
-        <w:t>Nota</w:t>
-      </w:r>
-      <w:proofErr w:type="spellEnd"/>
-      <w:r>
-        <w:t xml:space="preserve">: </w:t>
-      </w:r>
-      <w:r>
-        <w:t xml:space="preserve">Daca </w:t>
-      </w:r>
-      <w:proofErr w:type="spellStart"/>
-      <w:r>
-        <w:t>aplicatia</w:t>
-      </w:r>
-      <w:proofErr w:type="spellEnd"/>
-      <w:r>
-        <w:t xml:space="preserve"> nu </w:t>
-      </w:r>
-      <w:proofErr w:type="spellStart"/>
-      <w:r>
-        <w:t>porneste</w:t>
-      </w:r>
-      <w:proofErr w:type="spellEnd"/>
-      <w:r>
-        <w:t xml:space="preserve"> in </w:t>
-      </w:r>
-      <w:proofErr w:type="spellStart"/>
-      <w:r>
-        <w:t>acest</w:t>
-      </w:r>
-      <w:proofErr w:type="spellEnd"/>
-      <w:r>
-        <w:t xml:space="preserve"> mod, </w:t>
-      </w:r>
-      <w:proofErr w:type="spellStart"/>
-      <w:r>
-        <w:t>trebuie</w:t>
-      </w:r>
-      <w:proofErr w:type="spellEnd"/>
-      <w:r>
-        <w:t xml:space="preserve"> </w:t>
-      </w:r>
-      <w:proofErr w:type="spellStart"/>
-      <w:r>
-        <w:t>modificati</w:t>
-      </w:r>
-      <w:proofErr w:type="spellEnd"/>
-      <w:r>
-        <w:t xml:space="preserve"> </w:t>
-      </w:r>
-      <w:r>
-        <w:t xml:space="preserve">in </w:t>
-      </w:r>
-      <w:proofErr w:type="spellStart"/>
-      <w:r>
-        <w:t>ScalesAutomation.exe.config</w:t>
-      </w:r>
-      <w:proofErr w:type="spellEnd"/>
-      <w:r>
-        <w:t xml:space="preserve"> </w:t>
-      </w:r>
-      <w:proofErr w:type="spellStart"/>
+      <w:r>
+        <w:t xml:space="preserve">Nota: </w:t>
+      </w:r>
+      <w:r>
+        <w:t xml:space="preserve">Daca aplicatia nu porneste in acest mod, trebuie modificati </w:t>
+      </w:r>
+      <w:r>
+        <w:t xml:space="preserve">in ScalesAutomation.exe.config </w:t>
+      </w:r>
       <w:r>
         <w:t>parametrii</w:t>
       </w:r>
-      <w:proofErr w:type="spellEnd"/>
-      <w:r>
-        <w:t xml:space="preserve"> </w:t>
-      </w:r>
-      <w:proofErr w:type="spellStart"/>
-      <w:r>
-        <w:t>DataImporterEnabled</w:t>
-      </w:r>
-      <w:proofErr w:type="spellEnd"/>
-      <w:r>
-        <w:t xml:space="preserve"> = True</w:t>
-      </w:r>
-      <w:r>
-        <w:t xml:space="preserve"> </w:t>
-      </w:r>
-      <w:proofErr w:type="spellStart"/>
-      <w:r>
-        <w:t>si</w:t>
-      </w:r>
-      <w:proofErr w:type="spellEnd"/>
-      <w:r>
-        <w:t xml:space="preserve"> </w:t>
-      </w:r>
-      <w:proofErr w:type="spellStart"/>
-      <w:r>
-        <w:t>CSVServerFolderPath</w:t>
-      </w:r>
-      <w:proofErr w:type="spellEnd"/>
-      <w:r>
-        <w:t xml:space="preserve"> = z:\Metrologie\</w:t>
-      </w:r>
-      <w:r>
-        <w:t>Cantariri_Automate</w:t>
+      <w:r>
+        <w:t xml:space="preserve"> DataImporterEnabled = True</w:t>
+      </w:r>
+      <w:r>
+        <w:t xml:space="preserve"> si </w:t>
+      </w:r>
+      <w:r>
+        <w:t>DataImporterOutputPath</w:t>
+      </w:r>
+      <w:r>
+        <w:t>= z:\Metrologie\</w:t>
+      </w:r>
+      <w:r>
+        <w:t>Cantariri_</w:t>
+      </w:r>
+      <w:r>
+        <w:t>Manuale</w:t>
       </w:r>
       <w:r>
         <w:t>\</w:t>
@@ -5310,27 +5382,9 @@
         <w:pStyle w:val="Caption"/>
         <w:jc w:val="center"/>
       </w:pPr>
-      <w:proofErr w:type="spellStart"/>
-      <w:r>
-        <w:t>Exemplu</w:t>
-      </w:r>
-      <w:proofErr w:type="spellEnd"/>
-      <w:r>
-        <w:t xml:space="preserve"> </w:t>
-      </w:r>
-      <w:proofErr w:type="spellStart"/>
-      <w:r>
-        <w:t>fisier</w:t>
-      </w:r>
-      <w:proofErr w:type="spellEnd"/>
-      <w:r>
-        <w:t xml:space="preserve"> cu </w:t>
-      </w:r>
-      <w:proofErr w:type="spellStart"/>
-      <w:r>
-        <w:t>masuratori</w:t>
-      </w:r>
-      <w:proofErr w:type="spellEnd"/>
+      <w:r>
+        <w:t>Exemplu fisier cu masuratori</w:t>
+      </w:r>
     </w:p>
     <w:p>
       <w:pPr>
@@ -5794,20 +5848,10 @@
       <w:pPr>
         <w:pStyle w:val="Title"/>
       </w:pPr>
-      <w:proofErr w:type="spellStart"/>
       <w:r>
         <w:lastRenderedPageBreak/>
-        <w:t>Locatii</w:t>
-      </w:r>
-      <w:proofErr w:type="spellEnd"/>
-      <w:r>
-        <w:t xml:space="preserve"> </w:t>
-      </w:r>
-      <w:proofErr w:type="spellStart"/>
-      <w:r>
-        <w:t>folosite</w:t>
-      </w:r>
-      <w:proofErr w:type="spellEnd"/>
+        <w:t>Locatii folosite</w:t>
+      </w:r>
     </w:p>
     <w:p>
       <w:pPr>
@@ -5818,55 +5862,7 @@
         </w:rPr>
       </w:pPr>
       <w:r>
-        <w:t xml:space="preserve">Pe laptop (in </w:t>
-      </w:r>
-      <w:proofErr w:type="spellStart"/>
-      <w:r>
-        <w:t>Sectie</w:t>
-      </w:r>
-      <w:proofErr w:type="spellEnd"/>
-      <w:r>
-        <w:t xml:space="preserve">) </w:t>
-      </w:r>
-      <w:proofErr w:type="spellStart"/>
-      <w:r>
-        <w:t>aplicatia</w:t>
-      </w:r>
-      <w:proofErr w:type="spellEnd"/>
-      <w:r>
-        <w:t xml:space="preserve"> </w:t>
-      </w:r>
-      <w:proofErr w:type="spellStart"/>
-      <w:r>
-        <w:t>Automatizare</w:t>
-      </w:r>
-      <w:proofErr w:type="spellEnd"/>
-      <w:r>
-        <w:t xml:space="preserve"> </w:t>
-      </w:r>
-      <w:proofErr w:type="spellStart"/>
-      <w:r>
-        <w:t>Cantar</w:t>
-      </w:r>
-      <w:proofErr w:type="spellEnd"/>
-      <w:r>
-        <w:t xml:space="preserve"> </w:t>
-      </w:r>
-      <w:proofErr w:type="spellStart"/>
-      <w:r>
-        <w:t>este</w:t>
-      </w:r>
-      <w:proofErr w:type="spellEnd"/>
-      <w:r>
-        <w:t xml:space="preserve"> </w:t>
-      </w:r>
-      <w:proofErr w:type="spellStart"/>
-      <w:r>
-        <w:t>instalata</w:t>
-      </w:r>
-      <w:proofErr w:type="spellEnd"/>
-      <w:r>
-        <w:t xml:space="preserve"> in </w:t>
+        <w:t xml:space="preserve">Pe laptop (in Sectie) aplicatia Automatizare Cantar este instalata in </w:t>
       </w:r>
       <w:r>
         <w:rPr>
@@ -5874,119 +5870,43 @@
           <w:i/>
           <w:iCs/>
         </w:rPr>
-        <w:t xml:space="preserve">D:\Automatizare </w:t>
-      </w:r>
-      <w:proofErr w:type="spellStart"/>
+        <w:t>D:\Automatizare Cantar</w:t>
+      </w:r>
+    </w:p>
+    <w:p>
+      <w:r>
+        <w:t xml:space="preserve">Aplicatia ce trebuie pornita este </w:t>
+      </w:r>
       <w:r>
         <w:rPr>
           <w:rFonts w:ascii="Calibri-Italic" w:hAnsi="Calibri-Italic" w:cs="Calibri-Italic"/>
           <w:i/>
           <w:iCs/>
         </w:rPr>
-        <w:t>Cantar</w:t>
-      </w:r>
-      <w:proofErr w:type="spellEnd"/>
-    </w:p>
-    <w:p>
-      <w:proofErr w:type="spellStart"/>
-      <w:r>
-        <w:t>Aplicatia</w:t>
-      </w:r>
-      <w:proofErr w:type="spellEnd"/>
-      <w:r>
-        <w:t xml:space="preserve"> </w:t>
-      </w:r>
-      <w:proofErr w:type="spellStart"/>
-      <w:r>
-        <w:t>ce</w:t>
-      </w:r>
-      <w:proofErr w:type="spellEnd"/>
-      <w:r>
-        <w:t xml:space="preserve"> </w:t>
-      </w:r>
-      <w:proofErr w:type="spellStart"/>
-      <w:r>
-        <w:t>trebuie</w:t>
-      </w:r>
-      <w:proofErr w:type="spellEnd"/>
-      <w:r>
-        <w:t xml:space="preserve"> </w:t>
-      </w:r>
-      <w:proofErr w:type="spellStart"/>
-      <w:r>
-        <w:t>pornita</w:t>
-      </w:r>
-      <w:proofErr w:type="spellEnd"/>
-      <w:r>
-        <w:t xml:space="preserve"> </w:t>
-      </w:r>
-      <w:proofErr w:type="spellStart"/>
-      <w:r>
-        <w:t>este</w:t>
-      </w:r>
-      <w:proofErr w:type="spellEnd"/>
-      <w:r>
-        <w:t xml:space="preserve"> </w:t>
-      </w:r>
-      <w:r>
+        <w:t xml:space="preserve">ScalesAutomation.exe </w:t>
+      </w:r>
+      <w:r>
+        <w:t>(Scurtatura pe Desktop)</w:t>
+      </w:r>
+    </w:p>
+    <w:p>
+      <w:pPr>
         <w:rPr>
           <w:rFonts w:ascii="Calibri-Italic" w:hAnsi="Calibri-Italic" w:cs="Calibri-Italic"/>
           <w:i/>
           <w:iCs/>
         </w:rPr>
-        <w:t xml:space="preserve">ScalesAutomation.exe </w:t>
-      </w:r>
-      <w:r>
-        <w:t>(</w:t>
-      </w:r>
-      <w:proofErr w:type="spellStart"/>
-      <w:r>
-        <w:t>Scurtatura</w:t>
-      </w:r>
-      <w:proofErr w:type="spellEnd"/>
-      <w:r>
-        <w:t xml:space="preserve"> pe Desktop)</w:t>
-      </w:r>
-    </w:p>
-    <w:p>
-      <w:pPr>
+      </w:pPr>
+      <w:r>
+        <w:t xml:space="preserve">Fisierul cu definitia produselor se afla in </w:t>
+      </w:r>
+      <w:r>
         <w:rPr>
           <w:rFonts w:ascii="Calibri-Italic" w:hAnsi="Calibri-Italic" w:cs="Calibri-Italic"/>
           <w:i/>
           <w:iCs/>
         </w:rPr>
-      </w:pPr>
-      <w:proofErr w:type="spellStart"/>
-      <w:r>
-        <w:t>Fisierul</w:t>
-      </w:r>
-      <w:proofErr w:type="spellEnd"/>
-      <w:r>
-        <w:t xml:space="preserve"> cu </w:t>
-      </w:r>
-      <w:proofErr w:type="spellStart"/>
-      <w:r>
-        <w:t>definitia</w:t>
-      </w:r>
-      <w:proofErr w:type="spellEnd"/>
-      <w:r>
-        <w:t xml:space="preserve"> </w:t>
-      </w:r>
-      <w:proofErr w:type="spellStart"/>
-      <w:r>
-        <w:t>produselor</w:t>
-      </w:r>
-      <w:proofErr w:type="spellEnd"/>
-      <w:r>
-        <w:t xml:space="preserve"> se </w:t>
-      </w:r>
-      <w:proofErr w:type="spellStart"/>
-      <w:r>
-        <w:t>afla</w:t>
-      </w:r>
-      <w:proofErr w:type="spellEnd"/>
-      <w:r>
-        <w:t xml:space="preserve"> in </w:t>
+        <w:t>D:\Automatizare Cantar\CatalogProduse</w:t>
       </w:r>
       <w:r>
         <w:rPr>
@@ -5994,134 +5914,85 @@
           <w:i/>
           <w:iCs/>
         </w:rPr>
-        <w:t xml:space="preserve">D:\Automatizare </w:t>
-      </w:r>
-      <w:proofErr w:type="spellStart"/>
+        <w:t>Margarita</w:t>
+      </w:r>
       <w:r>
         <w:rPr>
           <w:rFonts w:ascii="Calibri-Italic" w:hAnsi="Calibri-Italic" w:cs="Calibri-Italic"/>
           <w:i/>
           <w:iCs/>
         </w:rPr>
-        <w:t>Cantar</w:t>
-      </w:r>
-      <w:proofErr w:type="spellEnd"/>
-      <w:r>
+        <w:t>.xml</w:t>
+      </w:r>
+    </w:p>
+    <w:p>
+      <w:pPr>
         <w:rPr>
           <w:rFonts w:ascii="Calibri-Italic" w:hAnsi="Calibri-Italic" w:cs="Calibri-Italic"/>
           <w:i/>
           <w:iCs/>
         </w:rPr>
-        <w:t>\CatalogProduse.xml</w:t>
-      </w:r>
-    </w:p>
-    <w:p>
-      <w:pPr>
+      </w:pPr>
+      <w:r>
+        <w:t xml:space="preserve">Pe Server locatia este </w:t>
+      </w:r>
+      <w:bookmarkStart w:id="8" w:name="OLE_LINK1"/>
+      <w:bookmarkStart w:id="9" w:name="OLE_LINK2"/>
+      <w:r>
         <w:rPr>
           <w:rFonts w:ascii="Calibri-Italic" w:hAnsi="Calibri-Italic" w:cs="Calibri-Italic"/>
           <w:i/>
           <w:iCs/>
         </w:rPr>
-      </w:pPr>
-      <w:r>
-        <w:t xml:space="preserve">Pe Server </w:t>
-      </w:r>
-      <w:proofErr w:type="spellStart"/>
-      <w:r>
-        <w:t>locatia</w:t>
-      </w:r>
-      <w:proofErr w:type="spellEnd"/>
-      <w:r>
-        <w:t xml:space="preserve"> </w:t>
-      </w:r>
-      <w:proofErr w:type="spellStart"/>
-      <w:r>
-        <w:t>este</w:t>
-      </w:r>
-      <w:proofErr w:type="spellEnd"/>
-      <w:r>
-        <w:t xml:space="preserve"> </w:t>
-      </w:r>
-      <w:bookmarkStart w:id="8" w:name="OLE_LINK1"/>
-      <w:bookmarkStart w:id="9" w:name="OLE_LINK2"/>
-      <w:proofErr w:type="spellStart"/>
-      <w:r>
+        <w:t>Tranzit(//Euro01ws03)/Metrologie</w:t>
+      </w:r>
+      <w:bookmarkEnd w:id="8"/>
+      <w:bookmarkEnd w:id="9"/>
+    </w:p>
+    <w:p>
+      <w:pPr>
         <w:rPr>
           <w:rFonts w:ascii="Calibri-Italic" w:hAnsi="Calibri-Italic" w:cs="Calibri-Italic"/>
           <w:i/>
           <w:iCs/>
         </w:rPr>
-        <w:t>Tranzit</w:t>
-      </w:r>
-      <w:proofErr w:type="spellEnd"/>
+      </w:pPr>
+      <w:r>
+        <w:t>Aplicatia Excel ce trebuie pornita</w:t>
+      </w:r>
+      <w:r>
+        <w:t xml:space="preserve"> pentru metrologie</w:t>
+      </w:r>
+      <w:r>
+        <w:t xml:space="preserve"> este </w:t>
+      </w:r>
       <w:r>
         <w:rPr>
           <w:rFonts w:ascii="Calibri-Italic" w:hAnsi="Calibri-Italic" w:cs="Calibri-Italic"/>
           <w:i/>
           <w:iCs/>
         </w:rPr>
-        <w:t>(//Euro01ws03)/</w:t>
-      </w:r>
-      <w:proofErr w:type="spellStart"/>
-      <w:r>
+        <w:t>CentralizatorMasuratori.xlsm</w:t>
+      </w:r>
+    </w:p>
+    <w:p>
+      <w:pPr>
         <w:rPr>
           <w:rFonts w:ascii="Calibri-Italic" w:hAnsi="Calibri-Italic" w:cs="Calibri-Italic"/>
           <w:i/>
           <w:iCs/>
         </w:rPr>
-        <w:t>Metrologie</w:t>
-      </w:r>
-      <w:bookmarkEnd w:id="8"/>
-      <w:bookmarkEnd w:id="9"/>
-      <w:proofErr w:type="spellEnd"/>
-    </w:p>
-    <w:p>
-      <w:pPr>
+      </w:pPr>
+      <w:r>
+        <w:t xml:space="preserve">Fisierele cu datele inregistrate se afla in: </w:t>
+      </w:r>
+      <w:r>
         <w:rPr>
           <w:rFonts w:ascii="Calibri-Italic" w:hAnsi="Calibri-Italic" w:cs="Calibri-Italic"/>
           <w:i/>
           <w:iCs/>
         </w:rPr>
-      </w:pPr>
-      <w:proofErr w:type="spellStart"/>
-      <w:r>
-        <w:t>Aplicatia</w:t>
-      </w:r>
-      <w:proofErr w:type="spellEnd"/>
-      <w:r>
-        <w:t xml:space="preserve"> Excel </w:t>
-      </w:r>
-      <w:proofErr w:type="spellStart"/>
-      <w:r>
-        <w:t>ce</w:t>
-      </w:r>
-      <w:proofErr w:type="spellEnd"/>
-      <w:r>
-        <w:t xml:space="preserve"> </w:t>
-      </w:r>
-      <w:proofErr w:type="spellStart"/>
-      <w:r>
-        <w:t>trebuie</w:t>
-      </w:r>
-      <w:proofErr w:type="spellEnd"/>
-      <w:r>
-        <w:t xml:space="preserve"> </w:t>
-      </w:r>
-      <w:proofErr w:type="spellStart"/>
-      <w:r>
-        <w:t>pornita</w:t>
-      </w:r>
-      <w:proofErr w:type="spellEnd"/>
-      <w:r>
-        <w:t xml:space="preserve"> </w:t>
-      </w:r>
-      <w:proofErr w:type="spellStart"/>
-      <w:r>
-        <w:t>este</w:t>
-      </w:r>
-      <w:proofErr w:type="spellEnd"/>
-      <w:r>
-        <w:t xml:space="preserve"> </w:t>
+        <w:t>Tranzit(//Euro01ws03)\Metrologie\</w:t>
       </w:r>
       <w:r>
         <w:rPr>
@@ -6129,7 +6000,7 @@
           <w:i/>
           <w:iCs/>
         </w:rPr>
-        <w:t>CentralizatorMasuratori.xlsm</w:t>
+        <w:t>Cantariri_Automate</w:t>
       </w:r>
     </w:p>
     <w:p>
@@ -6140,1154 +6011,271 @@
           <w:iCs/>
         </w:rPr>
       </w:pPr>
-      <w:proofErr w:type="spellStart"/>
-      <w:r>
-        <w:t>Fisierele</w:t>
-      </w:r>
-      <w:proofErr w:type="spellEnd"/>
-      <w:r>
-        <w:t xml:space="preserve"> cu </w:t>
-      </w:r>
-      <w:proofErr w:type="spellStart"/>
-      <w:r>
-        <w:t>datele</w:t>
-      </w:r>
-      <w:proofErr w:type="spellEnd"/>
-      <w:r>
-        <w:t xml:space="preserve"> </w:t>
-      </w:r>
-      <w:proofErr w:type="spellStart"/>
-      <w:r>
-        <w:t>inregistrate</w:t>
-      </w:r>
-      <w:proofErr w:type="spellEnd"/>
-      <w:r>
-        <w:t xml:space="preserve"> se </w:t>
-      </w:r>
-      <w:proofErr w:type="spellStart"/>
-      <w:r>
-        <w:t>afla</w:t>
-      </w:r>
-      <w:proofErr w:type="spellEnd"/>
-      <w:r>
-        <w:t xml:space="preserve"> in: </w:t>
-      </w:r>
-      <w:proofErr w:type="spellStart"/>
+      <w:r>
+        <w:t xml:space="preserve">Arhivele manuale vor fi create in cate un folder separat </w:t>
+      </w:r>
+      <w:r>
+        <w:t xml:space="preserve">pentru fiecare an </w:t>
+      </w:r>
+      <w:r>
+        <w:t xml:space="preserve">in </w:t>
+      </w:r>
       <w:r>
         <w:rPr>
           <w:rFonts w:ascii="Calibri-Italic" w:hAnsi="Calibri-Italic" w:cs="Calibri-Italic"/>
           <w:i/>
           <w:iCs/>
         </w:rPr>
-        <w:t>Tranzit</w:t>
-      </w:r>
-      <w:proofErr w:type="spellEnd"/>
+        <w:t>D:\Automatizare Cantar\Arhiva\</w:t>
+      </w:r>
+    </w:p>
+    <w:p>
+      <w:pPr>
+        <w:pStyle w:val="Title"/>
+      </w:pPr>
+      <w:r>
+        <w:t>Arhivare</w:t>
+      </w:r>
+    </w:p>
+    <w:p>
+      <w:r>
+        <w:t xml:space="preserve">Pentru arhivare </w:t>
+      </w:r>
+      <w:r>
+        <w:t xml:space="preserve">a datelor de pe laptopul unde ruleaza aplicatia </w:t>
+      </w:r>
+      <w:r>
+        <w:rPr>
+          <w:b/>
+          <w:bCs/>
+        </w:rPr>
+        <w:t>Automatizare Cantar</w:t>
+      </w:r>
+      <w:r>
+        <w:t xml:space="preserve"> </w:t>
+      </w:r>
+      <w:r>
+        <w:t>se vor urma pasii:</w:t>
+      </w:r>
+    </w:p>
+    <w:p>
+      <w:r>
+        <w:t xml:space="preserve">1) Se va crea un folder nou (De ex: </w:t>
+      </w:r>
       <w:r>
         <w:rPr>
           <w:rFonts w:ascii="Calibri-Italic" w:hAnsi="Calibri-Italic" w:cs="Calibri-Italic"/>
           <w:i/>
           <w:iCs/>
         </w:rPr>
-        <w:t>(//Euro01ws</w:t>
-      </w:r>
-      <w:proofErr w:type="gramStart"/>
-      <w:r>
+        <w:t>2019</w:t>
+      </w:r>
+      <w:r>
+        <w:t>), în folderul de arhivă</w:t>
+      </w:r>
+    </w:p>
+    <w:p>
+      <w:pPr>
         <w:rPr>
           <w:rFonts w:ascii="Calibri-Italic" w:hAnsi="Calibri-Italic" w:cs="Calibri-Italic"/>
           <w:i/>
           <w:iCs/>
         </w:rPr>
-        <w:t>03)\</w:t>
-      </w:r>
-      <w:proofErr w:type="spellStart"/>
+      </w:pPr>
+      <w:r>
+        <w:t xml:space="preserve">2) Se vor copia în totalitate din locația de instalare a aplicatiei </w:t>
+      </w:r>
       <w:r>
         <w:rPr>
           <w:rFonts w:ascii="Calibri-Italic" w:hAnsi="Calibri-Italic" w:cs="Calibri-Italic"/>
           <w:i/>
           <w:iCs/>
         </w:rPr>
-        <w:t>Metrologie</w:t>
-      </w:r>
-      <w:proofErr w:type="spellEnd"/>
+        <w:t xml:space="preserve">(D:\Automatizare Cantar) </w:t>
+      </w:r>
+      <w:r>
+        <w:t>folderele</w:t>
+      </w:r>
       <w:r>
         <w:rPr>
           <w:rFonts w:ascii="Calibri-Italic" w:hAnsi="Calibri-Italic" w:cs="Calibri-Italic"/>
           <w:i/>
           <w:iCs/>
         </w:rPr>
-        <w:t>\</w:t>
-      </w:r>
-      <w:proofErr w:type="spellStart"/>
-      <w:r>
+        <w:t>: CSVBackup,</w:t>
+      </w:r>
+    </w:p>
+    <w:p>
+      <w:pPr>
         <w:rPr>
           <w:rFonts w:ascii="Calibri-Italic" w:hAnsi="Calibri-Italic" w:cs="Calibri-Italic"/>
           <w:i/>
           <w:iCs/>
         </w:rPr>
-        <w:t>Cantariri_Automate</w:t>
-      </w:r>
-      <w:proofErr w:type="spellEnd"/>
-      <w:proofErr w:type="gramEnd"/>
-    </w:p>
-    <w:p>
-      <w:pPr>
+      </w:pPr>
+      <w:r>
         <w:rPr>
           <w:rFonts w:ascii="Calibri-Italic" w:hAnsi="Calibri-Italic" w:cs="Calibri-Italic"/>
           <w:i/>
           <w:iCs/>
         </w:rPr>
-      </w:pPr>
-      <w:proofErr w:type="spellStart"/>
-      <w:r>
-        <w:t>Arhivele</w:t>
-      </w:r>
-      <w:proofErr w:type="spellEnd"/>
-      <w:r>
-        <w:t xml:space="preserve"> </w:t>
-      </w:r>
-      <w:proofErr w:type="spellStart"/>
-      <w:r>
-        <w:t>manuale</w:t>
-      </w:r>
-      <w:proofErr w:type="spellEnd"/>
-      <w:r>
-        <w:t xml:space="preserve"> </w:t>
-      </w:r>
-      <w:proofErr w:type="spellStart"/>
-      <w:r>
-        <w:t>vor</w:t>
-      </w:r>
-      <w:proofErr w:type="spellEnd"/>
-      <w:r>
-        <w:t xml:space="preserve"> fi create in cate un folder </w:t>
-      </w:r>
-      <w:proofErr w:type="spellStart"/>
-      <w:r>
-        <w:t>separat</w:t>
-      </w:r>
-      <w:proofErr w:type="spellEnd"/>
-      <w:r>
-        <w:t xml:space="preserve"> </w:t>
-      </w:r>
-      <w:proofErr w:type="spellStart"/>
-      <w:r>
-        <w:t>separat</w:t>
-      </w:r>
-      <w:proofErr w:type="spellEnd"/>
-      <w:r>
-        <w:t xml:space="preserve"> in </w:t>
-      </w:r>
-      <w:r>
+        <w:t>CSVOutput, Logs</w:t>
+      </w:r>
+    </w:p>
+    <w:p>
+      <w:r>
+        <w:t>3) După ce folderele au fost transferate în folderul de arhiva, se pot sterge din locația de instalare a aplicației fisierele cu</w:t>
+      </w:r>
+    </w:p>
+    <w:p>
+      <w:r>
+        <w:t>masuratori nedorite din folderele ce au fost arhivate.</w:t>
+      </w:r>
+    </w:p>
+    <w:p>
+      <w:pPr>
         <w:rPr>
           <w:rFonts w:ascii="Calibri-Italic" w:hAnsi="Calibri-Italic" w:cs="Calibri-Italic"/>
           <w:i/>
           <w:iCs/>
         </w:rPr>
-        <w:t xml:space="preserve">D:\Automatizare </w:t>
-      </w:r>
-      <w:proofErr w:type="spellStart"/>
-      <w:r>
+      </w:pPr>
+      <w:r>
+        <w:t>În mod similar se poate arhiva pe server folder</w:t>
+      </w:r>
+      <w:r>
+        <w:t>ele</w:t>
+      </w:r>
+      <w:r>
+        <w:t xml:space="preserve"> </w:t>
+      </w:r>
+      <w:r>
+        <w:rPr>
+          <w:rFonts w:ascii="Calibri-Italic" w:hAnsi="Calibri-Italic" w:cs="Calibri-Italic"/>
+          <w:iCs/>
+        </w:rPr>
+        <w:t>cu masuratori</w:t>
+      </w:r>
+      <w:r>
+        <w:rPr>
+          <w:rFonts w:ascii="Calibri-Italic" w:hAnsi="Calibri-Italic" w:cs="Calibri-Italic"/>
+          <w:iCs/>
+        </w:rPr>
+        <w:t>.</w:t>
+      </w:r>
+    </w:p>
+    <w:p>
+      <w:pPr>
+        <w:pStyle w:val="Title"/>
+      </w:pPr>
+      <w:r>
+        <w:t>Editare Manuala</w:t>
+      </w:r>
+    </w:p>
+    <w:p>
+      <w:pPr>
+        <w:rPr>
+          <w:rFonts w:ascii="Calibri-Italic" w:hAnsi="Calibri-Italic" w:cs="Calibri-Italic"/>
+          <w:iCs/>
+        </w:rPr>
+      </w:pPr>
+      <w:r>
+        <w:rPr>
+          <w:rFonts w:ascii="Calibri-Italic" w:hAnsi="Calibri-Italic" w:cs="Calibri-Italic"/>
+          <w:iCs/>
+        </w:rPr>
+        <w:t xml:space="preserve">Pentru a adauga sau a sterge o intrare intr-un lot, se va </w:t>
+      </w:r>
+      <w:r>
+        <w:rPr>
+          <w:rFonts w:ascii="Calibri-Italic" w:hAnsi="Calibri-Italic" w:cs="Calibri-Italic"/>
+          <w:iCs/>
+        </w:rPr>
+        <w:t>edita</w:t>
+      </w:r>
+      <w:r>
+        <w:rPr>
+          <w:rFonts w:ascii="Calibri-Italic" w:hAnsi="Calibri-Italic" w:cs="Calibri-Italic"/>
+          <w:iCs/>
+        </w:rPr>
+        <w:t xml:space="preserve"> </w:t>
+      </w:r>
+      <w:r>
+        <w:rPr>
+          <w:rFonts w:ascii="Calibri-Italic" w:hAnsi="Calibri-Italic" w:cs="Calibri-Italic"/>
+          <w:iCs/>
+        </w:rPr>
+        <w:t xml:space="preserve">pe server folosind Notepad </w:t>
+      </w:r>
+      <w:r>
+        <w:rPr>
+          <w:rFonts w:ascii="Calibri-Italic" w:hAnsi="Calibri-Italic" w:cs="Calibri-Italic"/>
+          <w:iCs/>
+        </w:rPr>
+        <w:t>fisierul corespunzator lotului dorit.</w:t>
+      </w:r>
+    </w:p>
+    <w:p>
+      <w:pPr>
         <w:rPr>
           <w:rFonts w:ascii="Calibri-Italic" w:hAnsi="Calibri-Italic" w:cs="Calibri-Italic"/>
           <w:i/>
           <w:iCs/>
         </w:rPr>
-        <w:t>Cantar</w:t>
-      </w:r>
-      <w:proofErr w:type="spellEnd"/>
+      </w:pPr>
+      <w:r>
+        <w:t xml:space="preserve">Loturile sunt salvate in format CSV in folderul </w:t>
+      </w:r>
       <w:r>
         <w:rPr>
           <w:rFonts w:ascii="Calibri-Italic" w:hAnsi="Calibri-Italic" w:cs="Calibri-Italic"/>
           <w:i/>
           <w:iCs/>
         </w:rPr>
-        <w:t>\</w:t>
-      </w:r>
-      <w:proofErr w:type="spellStart"/>
-      <w:r>
-        <w:rPr>
-          <w:rFonts w:ascii="Calibri-Italic" w:hAnsi="Calibri-Italic" w:cs="Calibri-Italic"/>
-          <w:i/>
-          <w:iCs/>
-        </w:rPr>
-        <w:t>Arhiva</w:t>
-      </w:r>
-      <w:proofErr w:type="spellEnd"/>
-      <w:r>
-        <w:rPr>
-          <w:rFonts w:ascii="Calibri-Italic" w:hAnsi="Calibri-Italic" w:cs="Calibri-Italic"/>
-          <w:i/>
-          <w:iCs/>
-        </w:rPr>
-        <w:t>\</w:t>
-      </w:r>
-    </w:p>
-    <w:p>
-      <w:pPr>
-        <w:pStyle w:val="Title"/>
-      </w:pPr>
-      <w:proofErr w:type="spellStart"/>
-      <w:r>
-        <w:t>Arhivare</w:t>
-      </w:r>
-      <w:proofErr w:type="spellEnd"/>
-    </w:p>
-    <w:p>
-      <w:proofErr w:type="spellStart"/>
-      <w:r>
-        <w:t>Pentru</w:t>
-      </w:r>
-      <w:proofErr w:type="spellEnd"/>
-      <w:r>
-        <w:t xml:space="preserve"> </w:t>
-      </w:r>
-      <w:proofErr w:type="spellStart"/>
-      <w:r>
-        <w:t>arhivare</w:t>
-      </w:r>
-      <w:proofErr w:type="spellEnd"/>
-      <w:r>
-        <w:t xml:space="preserve"> se </w:t>
-      </w:r>
-      <w:proofErr w:type="spellStart"/>
-      <w:r>
-        <w:t>vor</w:t>
-      </w:r>
-      <w:proofErr w:type="spellEnd"/>
-      <w:r>
-        <w:t xml:space="preserve"> </w:t>
-      </w:r>
-      <w:proofErr w:type="spellStart"/>
-      <w:r>
-        <w:t>urma</w:t>
-      </w:r>
-      <w:proofErr w:type="spellEnd"/>
-      <w:r>
-        <w:t xml:space="preserve"> </w:t>
-      </w:r>
-      <w:proofErr w:type="spellStart"/>
-      <w:r>
-        <w:t>pasii</w:t>
-      </w:r>
-      <w:proofErr w:type="spellEnd"/>
-      <w:r>
-        <w:t>:</w:t>
-      </w:r>
-    </w:p>
-    <w:p>
-      <w:r>
-        <w:t xml:space="preserve">1) Se </w:t>
-      </w:r>
-      <w:proofErr w:type="spellStart"/>
-      <w:r>
-        <w:t>va</w:t>
-      </w:r>
-      <w:proofErr w:type="spellEnd"/>
-      <w:r>
-        <w:t xml:space="preserve"> </w:t>
-      </w:r>
-      <w:proofErr w:type="spellStart"/>
-      <w:r>
-        <w:t>crea</w:t>
-      </w:r>
-      <w:proofErr w:type="spellEnd"/>
-      <w:r>
-        <w:t xml:space="preserve"> un folder </w:t>
-      </w:r>
-      <w:proofErr w:type="spellStart"/>
-      <w:r>
-        <w:t>nou</w:t>
-      </w:r>
-      <w:proofErr w:type="spellEnd"/>
-      <w:r>
-        <w:t xml:space="preserve"> (De ex: </w:t>
-      </w:r>
-      <w:r>
-        <w:rPr>
-          <w:rFonts w:ascii="Calibri-Italic" w:hAnsi="Calibri-Italic" w:cs="Calibri-Italic"/>
-          <w:i/>
-          <w:iCs/>
-        </w:rPr>
-        <w:t>2019</w:t>
-      </w:r>
-      <w:r>
-        <w:t xml:space="preserve">), </w:t>
-      </w:r>
-      <w:proofErr w:type="spellStart"/>
-      <w:r>
-        <w:t>în</w:t>
-      </w:r>
-      <w:proofErr w:type="spellEnd"/>
-      <w:r>
-        <w:t xml:space="preserve"> </w:t>
-      </w:r>
-      <w:proofErr w:type="spellStart"/>
-      <w:r>
-        <w:t>folderul</w:t>
-      </w:r>
-      <w:proofErr w:type="spellEnd"/>
-      <w:r>
-        <w:t xml:space="preserve"> de </w:t>
-      </w:r>
-      <w:proofErr w:type="spellStart"/>
-      <w:r>
-        <w:t>arhivă</w:t>
-      </w:r>
-      <w:proofErr w:type="spellEnd"/>
-    </w:p>
-    <w:p>
-      <w:pPr>
-        <w:rPr>
-          <w:rFonts w:ascii="Calibri-Italic" w:hAnsi="Calibri-Italic" w:cs="Calibri-Italic"/>
-          <w:i/>
-          <w:iCs/>
-        </w:rPr>
-      </w:pPr>
-      <w:r>
-        <w:t xml:space="preserve">2) Se </w:t>
-      </w:r>
-      <w:proofErr w:type="spellStart"/>
-      <w:r>
-        <w:t>vor</w:t>
-      </w:r>
-      <w:proofErr w:type="spellEnd"/>
-      <w:r>
-        <w:t xml:space="preserve"> </w:t>
-      </w:r>
-      <w:proofErr w:type="spellStart"/>
-      <w:r>
-        <w:t>copia</w:t>
-      </w:r>
-      <w:proofErr w:type="spellEnd"/>
-      <w:r>
-        <w:t xml:space="preserve"> </w:t>
-      </w:r>
-      <w:proofErr w:type="spellStart"/>
-      <w:r>
-        <w:t>în</w:t>
-      </w:r>
-      <w:proofErr w:type="spellEnd"/>
-      <w:r>
-        <w:t xml:space="preserve"> </w:t>
-      </w:r>
-      <w:proofErr w:type="spellStart"/>
-      <w:r>
-        <w:t>totalitate</w:t>
-      </w:r>
-      <w:proofErr w:type="spellEnd"/>
-      <w:r>
-        <w:t xml:space="preserve"> din </w:t>
-      </w:r>
-      <w:proofErr w:type="spellStart"/>
-      <w:r>
-        <w:t>locația</w:t>
-      </w:r>
-      <w:proofErr w:type="spellEnd"/>
-      <w:r>
-        <w:t xml:space="preserve"> de </w:t>
-      </w:r>
-      <w:proofErr w:type="spellStart"/>
-      <w:r>
-        <w:t>instalare</w:t>
-      </w:r>
-      <w:proofErr w:type="spellEnd"/>
-      <w:r>
-        <w:t xml:space="preserve"> </w:t>
-      </w:r>
-      <w:proofErr w:type="gramStart"/>
-      <w:r>
-        <w:t>a</w:t>
-      </w:r>
-      <w:proofErr w:type="gramEnd"/>
-      <w:r>
-        <w:t xml:space="preserve"> </w:t>
-      </w:r>
-      <w:proofErr w:type="spellStart"/>
-      <w:r>
-        <w:t>aplicatiei</w:t>
-      </w:r>
-      <w:proofErr w:type="spellEnd"/>
-      <w:r>
-        <w:t xml:space="preserve"> </w:t>
-      </w:r>
-      <w:r>
-        <w:rPr>
-          <w:rFonts w:ascii="Calibri-Italic" w:hAnsi="Calibri-Italic" w:cs="Calibri-Italic"/>
-          <w:i/>
-          <w:iCs/>
-        </w:rPr>
-        <w:t xml:space="preserve">(D:\Automatizare </w:t>
-      </w:r>
-      <w:proofErr w:type="spellStart"/>
-      <w:r>
-        <w:rPr>
-          <w:rFonts w:ascii="Calibri-Italic" w:hAnsi="Calibri-Italic" w:cs="Calibri-Italic"/>
-          <w:i/>
-          <w:iCs/>
-        </w:rPr>
-        <w:t>Cantar</w:t>
-      </w:r>
-      <w:proofErr w:type="spellEnd"/>
-      <w:r>
-        <w:rPr>
-          <w:rFonts w:ascii="Calibri-Italic" w:hAnsi="Calibri-Italic" w:cs="Calibri-Italic"/>
-          <w:i/>
-          <w:iCs/>
-        </w:rPr>
-        <w:t xml:space="preserve">) </w:t>
-      </w:r>
-      <w:proofErr w:type="spellStart"/>
-      <w:r>
-        <w:t>folderele</w:t>
-      </w:r>
-      <w:proofErr w:type="spellEnd"/>
-      <w:r>
-        <w:rPr>
-          <w:rFonts w:ascii="Calibri-Italic" w:hAnsi="Calibri-Italic" w:cs="Calibri-Italic"/>
-          <w:i/>
-          <w:iCs/>
-        </w:rPr>
-        <w:t xml:space="preserve">: </w:t>
-      </w:r>
-      <w:proofErr w:type="spellStart"/>
-      <w:r>
-        <w:rPr>
-          <w:rFonts w:ascii="Calibri-Italic" w:hAnsi="Calibri-Italic" w:cs="Calibri-Italic"/>
-          <w:i/>
-          <w:iCs/>
-        </w:rPr>
-        <w:t>CSVBackup</w:t>
-      </w:r>
-      <w:proofErr w:type="spellEnd"/>
-      <w:r>
-        <w:rPr>
-          <w:rFonts w:ascii="Calibri-Italic" w:hAnsi="Calibri-Italic" w:cs="Calibri-Italic"/>
-          <w:i/>
-          <w:iCs/>
-        </w:rPr>
-        <w:t>,</w:t>
-      </w:r>
-    </w:p>
-    <w:p>
-      <w:pPr>
-        <w:rPr>
-          <w:rFonts w:ascii="Calibri-Italic" w:hAnsi="Calibri-Italic" w:cs="Calibri-Italic"/>
-          <w:i/>
-          <w:iCs/>
-        </w:rPr>
-      </w:pPr>
-      <w:proofErr w:type="spellStart"/>
-      <w:r>
-        <w:rPr>
-          <w:rFonts w:ascii="Calibri-Italic" w:hAnsi="Calibri-Italic" w:cs="Calibri-Italic"/>
-          <w:i/>
-          <w:iCs/>
-        </w:rPr>
-        <w:t>CSVOutput</w:t>
-      </w:r>
-      <w:proofErr w:type="spellEnd"/>
-      <w:r>
-        <w:rPr>
-          <w:rFonts w:ascii="Calibri-Italic" w:hAnsi="Calibri-Italic" w:cs="Calibri-Italic"/>
-          <w:i/>
-          <w:iCs/>
-        </w:rPr>
-        <w:t>, Logs</w:t>
-      </w:r>
-    </w:p>
-    <w:p>
-      <w:r>
-        <w:t xml:space="preserve">3) </w:t>
-      </w:r>
-      <w:proofErr w:type="spellStart"/>
-      <w:r>
-        <w:t>După</w:t>
-      </w:r>
-      <w:proofErr w:type="spellEnd"/>
-      <w:r>
-        <w:t xml:space="preserve"> </w:t>
-      </w:r>
-      <w:proofErr w:type="spellStart"/>
-      <w:r>
-        <w:t>ce</w:t>
-      </w:r>
-      <w:proofErr w:type="spellEnd"/>
-      <w:r>
-        <w:t xml:space="preserve"> </w:t>
-      </w:r>
-      <w:proofErr w:type="spellStart"/>
-      <w:r>
-        <w:t>folderele</w:t>
-      </w:r>
-      <w:proofErr w:type="spellEnd"/>
-      <w:r>
-        <w:t xml:space="preserve"> au </w:t>
-      </w:r>
-      <w:proofErr w:type="spellStart"/>
-      <w:r>
-        <w:t>fost</w:t>
-      </w:r>
-      <w:proofErr w:type="spellEnd"/>
-      <w:r>
-        <w:t xml:space="preserve"> </w:t>
-      </w:r>
-      <w:proofErr w:type="spellStart"/>
-      <w:r>
-        <w:t>transferate</w:t>
-      </w:r>
-      <w:proofErr w:type="spellEnd"/>
-      <w:r>
-        <w:t xml:space="preserve"> </w:t>
-      </w:r>
-      <w:proofErr w:type="spellStart"/>
-      <w:r>
-        <w:t>în</w:t>
-      </w:r>
-      <w:proofErr w:type="spellEnd"/>
-      <w:r>
-        <w:t xml:space="preserve"> </w:t>
-      </w:r>
-      <w:proofErr w:type="spellStart"/>
-      <w:r>
-        <w:t>folderul</w:t>
-      </w:r>
-      <w:proofErr w:type="spellEnd"/>
-      <w:r>
-        <w:t xml:space="preserve"> de </w:t>
-      </w:r>
-      <w:proofErr w:type="spellStart"/>
-      <w:r>
-        <w:t>arhiva</w:t>
-      </w:r>
-      <w:proofErr w:type="spellEnd"/>
-      <w:r>
-        <w:t xml:space="preserve">, se pot </w:t>
-      </w:r>
-      <w:proofErr w:type="spellStart"/>
-      <w:r>
-        <w:t>sterge</w:t>
-      </w:r>
-      <w:proofErr w:type="spellEnd"/>
-      <w:r>
-        <w:t xml:space="preserve"> din </w:t>
-      </w:r>
-      <w:proofErr w:type="spellStart"/>
-      <w:r>
-        <w:t>locația</w:t>
-      </w:r>
-      <w:proofErr w:type="spellEnd"/>
-      <w:r>
-        <w:t xml:space="preserve"> de </w:t>
-      </w:r>
-      <w:proofErr w:type="spellStart"/>
-      <w:r>
-        <w:t>instalare</w:t>
-      </w:r>
-      <w:proofErr w:type="spellEnd"/>
-      <w:r>
-        <w:t xml:space="preserve"> </w:t>
-      </w:r>
-      <w:proofErr w:type="gramStart"/>
-      <w:r>
-        <w:t>a</w:t>
-      </w:r>
-      <w:proofErr w:type="gramEnd"/>
-      <w:r>
-        <w:t xml:space="preserve"> </w:t>
-      </w:r>
-      <w:proofErr w:type="spellStart"/>
-      <w:r>
-        <w:t>aplicației</w:t>
-      </w:r>
-      <w:proofErr w:type="spellEnd"/>
-      <w:r>
-        <w:t xml:space="preserve"> </w:t>
-      </w:r>
-      <w:proofErr w:type="spellStart"/>
-      <w:r>
-        <w:t>fisierele</w:t>
-      </w:r>
-      <w:proofErr w:type="spellEnd"/>
-      <w:r>
-        <w:t xml:space="preserve"> cu</w:t>
-      </w:r>
-    </w:p>
-    <w:p>
-      <w:proofErr w:type="spellStart"/>
-      <w:r>
-        <w:t>masuratori</w:t>
-      </w:r>
-      <w:proofErr w:type="spellEnd"/>
-      <w:r>
-        <w:t xml:space="preserve"> </w:t>
-      </w:r>
-      <w:proofErr w:type="spellStart"/>
-      <w:r>
-        <w:t>nedorite</w:t>
-      </w:r>
-      <w:proofErr w:type="spellEnd"/>
-      <w:r>
-        <w:t xml:space="preserve"> din </w:t>
-      </w:r>
-      <w:proofErr w:type="spellStart"/>
-      <w:r>
-        <w:t>folderele</w:t>
-      </w:r>
-      <w:proofErr w:type="spellEnd"/>
-      <w:r>
-        <w:t xml:space="preserve"> </w:t>
-      </w:r>
-      <w:proofErr w:type="spellStart"/>
-      <w:r>
-        <w:t>ce</w:t>
-      </w:r>
-      <w:proofErr w:type="spellEnd"/>
-      <w:r>
-        <w:t xml:space="preserve"> au </w:t>
-      </w:r>
-      <w:proofErr w:type="spellStart"/>
-      <w:r>
-        <w:t>fost</w:t>
-      </w:r>
-      <w:proofErr w:type="spellEnd"/>
-      <w:r>
-        <w:t xml:space="preserve"> </w:t>
-      </w:r>
-      <w:proofErr w:type="spellStart"/>
-      <w:r>
-        <w:t>arhivate</w:t>
-      </w:r>
-      <w:proofErr w:type="spellEnd"/>
-      <w:r>
-        <w:t>.</w:t>
-      </w:r>
-    </w:p>
-    <w:p>
-      <w:pPr>
-        <w:rPr>
-          <w:rFonts w:ascii="Calibri-Italic" w:hAnsi="Calibri-Italic" w:cs="Calibri-Italic"/>
-          <w:i/>
-          <w:iCs/>
-        </w:rPr>
-      </w:pPr>
-      <w:proofErr w:type="spellStart"/>
-      <w:r>
-        <w:t>În</w:t>
-      </w:r>
-      <w:proofErr w:type="spellEnd"/>
-      <w:r>
-        <w:t xml:space="preserve"> mod similar se </w:t>
-      </w:r>
-      <w:proofErr w:type="spellStart"/>
-      <w:r>
-        <w:t>poate</w:t>
-      </w:r>
-      <w:proofErr w:type="spellEnd"/>
-      <w:r>
-        <w:t xml:space="preserve"> </w:t>
-      </w:r>
-      <w:proofErr w:type="spellStart"/>
-      <w:r>
-        <w:t>arhiva</w:t>
-      </w:r>
-      <w:proofErr w:type="spellEnd"/>
-      <w:r>
-        <w:t xml:space="preserve"> pe server </w:t>
-      </w:r>
-      <w:proofErr w:type="spellStart"/>
-      <w:r>
-        <w:t>folder</w:t>
-      </w:r>
-      <w:r>
-        <w:t>ele</w:t>
-      </w:r>
-      <w:proofErr w:type="spellEnd"/>
-      <w:r>
-        <w:t xml:space="preserve"> </w:t>
-      </w:r>
-      <w:r>
+        <w:t>Tranzit(//Euro01ws03)/Metrologie/&lt;nume_subfolder&gt;.</w:t>
+      </w:r>
+    </w:p>
+    <w:p>
+      <w:pPr>
         <w:rPr>
           <w:rFonts w:ascii="Calibri-Italic" w:hAnsi="Calibri-Italic" w:cs="Calibri-Italic"/>
           <w:iCs/>
         </w:rPr>
-        <w:t xml:space="preserve">cu </w:t>
-      </w:r>
-      <w:proofErr w:type="spellStart"/>
+      </w:pPr>
       <w:r>
         <w:rPr>
           <w:rFonts w:ascii="Calibri-Italic" w:hAnsi="Calibri-Italic" w:cs="Calibri-Italic"/>
           <w:iCs/>
         </w:rPr>
-        <w:t>masuratori</w:t>
-      </w:r>
-      <w:proofErr w:type="spellEnd"/>
-    </w:p>
-    <w:p>
-      <w:pPr>
-        <w:pStyle w:val="Title"/>
-      </w:pPr>
-      <w:proofErr w:type="spellStart"/>
-      <w:r>
-        <w:t>Editare</w:t>
-      </w:r>
-      <w:proofErr w:type="spellEnd"/>
-      <w:r>
-        <w:t xml:space="preserve"> </w:t>
-      </w:r>
-      <w:proofErr w:type="spellStart"/>
-      <w:r>
-        <w:t>Manuala</w:t>
-      </w:r>
-      <w:proofErr w:type="spellEnd"/>
-    </w:p>
-    <w:p>
-      <w:pPr>
+        <w:t xml:space="preserve">EG: </w:t>
+      </w:r>
+      <w:r>
         <w:rPr>
           <w:rFonts w:ascii="Calibri-Italic" w:hAnsi="Calibri-Italic" w:cs="Calibri-Italic"/>
           <w:iCs/>
         </w:rPr>
-      </w:pPr>
-      <w:proofErr w:type="spellStart"/>
+        <w:t xml:space="preserve">Se doreste editarea </w:t>
+      </w:r>
       <w:r>
         <w:rPr>
           <w:rFonts w:ascii="Calibri-Italic" w:hAnsi="Calibri-Italic" w:cs="Calibri-Italic"/>
           <w:iCs/>
         </w:rPr>
-        <w:t>Pentru</w:t>
-      </w:r>
-      <w:proofErr w:type="spellEnd"/>
+        <w:t>intrar</w:t>
+      </w:r>
       <w:r>
         <w:rPr>
           <w:rFonts w:ascii="Calibri-Italic" w:hAnsi="Calibri-Italic" w:cs="Calibri-Italic"/>
           <w:iCs/>
         </w:rPr>
-        <w:t xml:space="preserve"> a </w:t>
-      </w:r>
-      <w:proofErr w:type="spellStart"/>
+        <w:t>ii</w:t>
+      </w:r>
       <w:r>
         <w:rPr>
           <w:rFonts w:ascii="Calibri-Italic" w:hAnsi="Calibri-Italic" w:cs="Calibri-Italic"/>
           <w:iCs/>
         </w:rPr>
-        <w:t>adauga</w:t>
-      </w:r>
-      <w:proofErr w:type="spellEnd"/>
-      <w:r>
-        <w:rPr>
-          <w:rFonts w:ascii="Calibri-Italic" w:hAnsi="Calibri-Italic" w:cs="Calibri-Italic"/>
-          <w:iCs/>
-        </w:rPr>
-        <w:t xml:space="preserve"> </w:t>
-      </w:r>
-      <w:proofErr w:type="spellStart"/>
-      <w:r>
-        <w:rPr>
-          <w:rFonts w:ascii="Calibri-Italic" w:hAnsi="Calibri-Italic" w:cs="Calibri-Italic"/>
-          <w:iCs/>
-        </w:rPr>
-        <w:t>sau</w:t>
-      </w:r>
-      <w:proofErr w:type="spellEnd"/>
-      <w:r>
-        <w:rPr>
-          <w:rFonts w:ascii="Calibri-Italic" w:hAnsi="Calibri-Italic" w:cs="Calibri-Italic"/>
-          <w:iCs/>
-        </w:rPr>
-        <w:t xml:space="preserve"> a </w:t>
-      </w:r>
-      <w:proofErr w:type="spellStart"/>
-      <w:r>
-        <w:rPr>
-          <w:rFonts w:ascii="Calibri-Italic" w:hAnsi="Calibri-Italic" w:cs="Calibri-Italic"/>
-          <w:iCs/>
-        </w:rPr>
-        <w:t>sterge</w:t>
-      </w:r>
-      <w:proofErr w:type="spellEnd"/>
-      <w:r>
-        <w:rPr>
-          <w:rFonts w:ascii="Calibri-Italic" w:hAnsi="Calibri-Italic" w:cs="Calibri-Italic"/>
-          <w:iCs/>
-        </w:rPr>
-        <w:t xml:space="preserve"> o </w:t>
-      </w:r>
-      <w:proofErr w:type="spellStart"/>
-      <w:r>
-        <w:rPr>
-          <w:rFonts w:ascii="Calibri-Italic" w:hAnsi="Calibri-Italic" w:cs="Calibri-Italic"/>
-          <w:iCs/>
-        </w:rPr>
-        <w:t>intrare</w:t>
-      </w:r>
-      <w:proofErr w:type="spellEnd"/>
-      <w:r>
-        <w:rPr>
-          <w:rFonts w:ascii="Calibri-Italic" w:hAnsi="Calibri-Italic" w:cs="Calibri-Italic"/>
-          <w:iCs/>
-        </w:rPr>
-        <w:t xml:space="preserve"> </w:t>
-      </w:r>
-      <w:proofErr w:type="spellStart"/>
-      <w:r>
-        <w:rPr>
-          <w:rFonts w:ascii="Calibri-Italic" w:hAnsi="Calibri-Italic" w:cs="Calibri-Italic"/>
-          <w:iCs/>
-        </w:rPr>
-        <w:t>intr</w:t>
-      </w:r>
-      <w:proofErr w:type="spellEnd"/>
-      <w:r>
-        <w:rPr>
-          <w:rFonts w:ascii="Calibri-Italic" w:hAnsi="Calibri-Italic" w:cs="Calibri-Italic"/>
-          <w:iCs/>
-        </w:rPr>
-        <w:t xml:space="preserve">-un lot, se </w:t>
-      </w:r>
-      <w:proofErr w:type="spellStart"/>
-      <w:r>
-        <w:rPr>
-          <w:rFonts w:ascii="Calibri-Italic" w:hAnsi="Calibri-Italic" w:cs="Calibri-Italic"/>
-          <w:iCs/>
-        </w:rPr>
-        <w:t>va</w:t>
-      </w:r>
-      <w:proofErr w:type="spellEnd"/>
-      <w:r>
-        <w:rPr>
-          <w:rFonts w:ascii="Calibri-Italic" w:hAnsi="Calibri-Italic" w:cs="Calibri-Italic"/>
-          <w:iCs/>
-        </w:rPr>
-        <w:t xml:space="preserve"> </w:t>
-      </w:r>
-      <w:r>
-        <w:rPr>
-          <w:rFonts w:ascii="Calibri-Italic" w:hAnsi="Calibri-Italic" w:cs="Calibri-Italic"/>
-          <w:iCs/>
-        </w:rPr>
-        <w:t xml:space="preserve">edit ape server </w:t>
-      </w:r>
-      <w:proofErr w:type="spellStart"/>
-      <w:r>
-        <w:rPr>
-          <w:rFonts w:ascii="Calibri-Italic" w:hAnsi="Calibri-Italic" w:cs="Calibri-Italic"/>
-          <w:iCs/>
-        </w:rPr>
-        <w:t>folosind</w:t>
-      </w:r>
-      <w:proofErr w:type="spellEnd"/>
-      <w:r>
-        <w:rPr>
-          <w:rFonts w:ascii="Calibri-Italic" w:hAnsi="Calibri-Italic" w:cs="Calibri-Italic"/>
-          <w:iCs/>
-        </w:rPr>
-        <w:t xml:space="preserve"> </w:t>
-      </w:r>
-    </w:p>
-    <w:p>
-      <w:pPr>
-        <w:rPr>
-          <w:rFonts w:ascii="Calibri-Italic" w:hAnsi="Calibri-Italic" w:cs="Calibri-Italic"/>
-          <w:iCs/>
-        </w:rPr>
-      </w:pPr>
-      <w:r>
-        <w:rPr>
-          <w:rFonts w:ascii="Calibri-Italic" w:hAnsi="Calibri-Italic" w:cs="Calibri-Italic"/>
-          <w:iCs/>
-        </w:rPr>
-        <w:t xml:space="preserve">Notepad </w:t>
-      </w:r>
-      <w:proofErr w:type="spellStart"/>
-      <w:r>
-        <w:rPr>
-          <w:rFonts w:ascii="Calibri-Italic" w:hAnsi="Calibri-Italic" w:cs="Calibri-Italic"/>
-          <w:iCs/>
-        </w:rPr>
-        <w:t>fisierul</w:t>
-      </w:r>
-      <w:proofErr w:type="spellEnd"/>
-      <w:r>
-        <w:rPr>
-          <w:rFonts w:ascii="Calibri-Italic" w:hAnsi="Calibri-Italic" w:cs="Calibri-Italic"/>
-          <w:iCs/>
-        </w:rPr>
-        <w:t xml:space="preserve"> </w:t>
-      </w:r>
-      <w:proofErr w:type="spellStart"/>
-      <w:r>
-        <w:rPr>
-          <w:rFonts w:ascii="Calibri-Italic" w:hAnsi="Calibri-Italic" w:cs="Calibri-Italic"/>
-          <w:iCs/>
-        </w:rPr>
-        <w:t>corespunzator</w:t>
-      </w:r>
-      <w:proofErr w:type="spellEnd"/>
-      <w:r>
-        <w:rPr>
-          <w:rFonts w:ascii="Calibri-Italic" w:hAnsi="Calibri-Italic" w:cs="Calibri-Italic"/>
-          <w:iCs/>
-        </w:rPr>
-        <w:t xml:space="preserve"> </w:t>
-      </w:r>
-      <w:proofErr w:type="spellStart"/>
-      <w:r>
-        <w:rPr>
-          <w:rFonts w:ascii="Calibri-Italic" w:hAnsi="Calibri-Italic" w:cs="Calibri-Italic"/>
-          <w:iCs/>
-        </w:rPr>
-        <w:t>lotului</w:t>
-      </w:r>
-      <w:proofErr w:type="spellEnd"/>
-      <w:r>
-        <w:rPr>
-          <w:rFonts w:ascii="Calibri-Italic" w:hAnsi="Calibri-Italic" w:cs="Calibri-Italic"/>
-          <w:iCs/>
-        </w:rPr>
-        <w:t xml:space="preserve"> </w:t>
-      </w:r>
-      <w:proofErr w:type="spellStart"/>
-      <w:r>
-        <w:rPr>
-          <w:rFonts w:ascii="Calibri-Italic" w:hAnsi="Calibri-Italic" w:cs="Calibri-Italic"/>
-          <w:iCs/>
-        </w:rPr>
-        <w:t>dorit</w:t>
-      </w:r>
-      <w:proofErr w:type="spellEnd"/>
-      <w:r>
-        <w:rPr>
-          <w:rFonts w:ascii="Calibri-Italic" w:hAnsi="Calibri-Italic" w:cs="Calibri-Italic"/>
-          <w:iCs/>
-        </w:rPr>
-        <w:t>.</w:t>
-      </w:r>
-    </w:p>
-    <w:p>
-      <w:pPr>
-        <w:rPr>
-          <w:rFonts w:ascii="Calibri-Italic" w:hAnsi="Calibri-Italic" w:cs="Calibri-Italic"/>
-          <w:i/>
-          <w:iCs/>
-        </w:rPr>
-      </w:pPr>
-      <w:proofErr w:type="spellStart"/>
-      <w:r>
-        <w:t>Loturile</w:t>
-      </w:r>
-      <w:proofErr w:type="spellEnd"/>
-      <w:r>
-        <w:t xml:space="preserve"> sunt </w:t>
-      </w:r>
-      <w:proofErr w:type="spellStart"/>
-      <w:r>
-        <w:t>salvate</w:t>
-      </w:r>
-      <w:proofErr w:type="spellEnd"/>
-      <w:r>
-        <w:t xml:space="preserve"> in format CSV in </w:t>
-      </w:r>
-      <w:proofErr w:type="spellStart"/>
-      <w:r>
-        <w:t>folderul</w:t>
-      </w:r>
-      <w:proofErr w:type="spellEnd"/>
-      <w:r>
-        <w:t xml:space="preserve"> </w:t>
-      </w:r>
-      <w:proofErr w:type="spellStart"/>
-      <w:r>
-        <w:rPr>
-          <w:rFonts w:ascii="Calibri-Italic" w:hAnsi="Calibri-Italic" w:cs="Calibri-Italic"/>
-          <w:i/>
-          <w:iCs/>
-        </w:rPr>
-        <w:t>Tranzit</w:t>
-      </w:r>
-      <w:proofErr w:type="spellEnd"/>
-      <w:r>
-        <w:rPr>
-          <w:rFonts w:ascii="Calibri-Italic" w:hAnsi="Calibri-Italic" w:cs="Calibri-Italic"/>
-          <w:i/>
-          <w:iCs/>
-        </w:rPr>
-        <w:t>(//Euro01ws03)/</w:t>
-      </w:r>
-      <w:proofErr w:type="spellStart"/>
-      <w:r>
-        <w:rPr>
-          <w:rFonts w:ascii="Calibri-Italic" w:hAnsi="Calibri-Italic" w:cs="Calibri-Italic"/>
-          <w:i/>
-          <w:iCs/>
-        </w:rPr>
-        <w:t>Metrologie</w:t>
-      </w:r>
-      <w:proofErr w:type="spellEnd"/>
-      <w:r>
-        <w:rPr>
-          <w:rFonts w:ascii="Calibri-Italic" w:hAnsi="Calibri-Italic" w:cs="Calibri-Italic"/>
-          <w:i/>
-          <w:iCs/>
-        </w:rPr>
-        <w:t>/&lt;</w:t>
-      </w:r>
-      <w:proofErr w:type="spellStart"/>
-      <w:r>
-        <w:rPr>
-          <w:rFonts w:ascii="Calibri-Italic" w:hAnsi="Calibri-Italic" w:cs="Calibri-Italic"/>
-          <w:i/>
-          <w:iCs/>
-        </w:rPr>
-        <w:t>nume_subfolder</w:t>
-      </w:r>
-      <w:proofErr w:type="spellEnd"/>
-      <w:r>
-        <w:rPr>
-          <w:rFonts w:ascii="Calibri-Italic" w:hAnsi="Calibri-Italic" w:cs="Calibri-Italic"/>
-          <w:i/>
-          <w:iCs/>
-        </w:rPr>
-        <w:t>&gt;.</w:t>
-      </w:r>
-    </w:p>
-    <w:p>
-      <w:pPr>
-        <w:rPr>
-          <w:rFonts w:ascii="Calibri-Italic" w:hAnsi="Calibri-Italic" w:cs="Calibri-Italic"/>
-          <w:iCs/>
-        </w:rPr>
-      </w:pPr>
-      <w:r>
-        <w:rPr>
-          <w:rFonts w:ascii="Calibri-Italic" w:hAnsi="Calibri-Italic" w:cs="Calibri-Italic"/>
-          <w:iCs/>
-        </w:rPr>
-        <w:t xml:space="preserve">EG: </w:t>
-      </w:r>
-      <w:r>
-        <w:rPr>
-          <w:rFonts w:ascii="Calibri-Italic" w:hAnsi="Calibri-Italic" w:cs="Calibri-Italic"/>
-          <w:iCs/>
-        </w:rPr>
-        <w:t xml:space="preserve">Se </w:t>
-      </w:r>
-      <w:proofErr w:type="spellStart"/>
-      <w:r>
-        <w:rPr>
-          <w:rFonts w:ascii="Calibri-Italic" w:hAnsi="Calibri-Italic" w:cs="Calibri-Italic"/>
-          <w:iCs/>
-        </w:rPr>
-        <w:t>doreste</w:t>
-      </w:r>
-      <w:proofErr w:type="spellEnd"/>
-      <w:r>
-        <w:rPr>
-          <w:rFonts w:ascii="Calibri-Italic" w:hAnsi="Calibri-Italic" w:cs="Calibri-Italic"/>
-          <w:iCs/>
-        </w:rPr>
-        <w:t xml:space="preserve"> </w:t>
-      </w:r>
-      <w:proofErr w:type="spellStart"/>
-      <w:r>
-        <w:rPr>
-          <w:rFonts w:ascii="Calibri-Italic" w:hAnsi="Calibri-Italic" w:cs="Calibri-Italic"/>
-          <w:iCs/>
-        </w:rPr>
-        <w:t>editarea</w:t>
-      </w:r>
-      <w:proofErr w:type="spellEnd"/>
-      <w:r>
-        <w:rPr>
-          <w:rFonts w:ascii="Calibri-Italic" w:hAnsi="Calibri-Italic" w:cs="Calibri-Italic"/>
-          <w:iCs/>
-        </w:rPr>
-        <w:t xml:space="preserve"> </w:t>
-      </w:r>
-      <w:proofErr w:type="spellStart"/>
-      <w:r>
-        <w:rPr>
-          <w:rFonts w:ascii="Calibri-Italic" w:hAnsi="Calibri-Italic" w:cs="Calibri-Italic"/>
-          <w:iCs/>
-        </w:rPr>
-        <w:t>intrar</w:t>
-      </w:r>
-      <w:r>
-        <w:rPr>
-          <w:rFonts w:ascii="Calibri-Italic" w:hAnsi="Calibri-Italic" w:cs="Calibri-Italic"/>
-          <w:iCs/>
-        </w:rPr>
-        <w:t>ii</w:t>
-      </w:r>
-      <w:proofErr w:type="spellEnd"/>
-      <w:r>
-        <w:rPr>
-          <w:rFonts w:ascii="Calibri-Italic" w:hAnsi="Calibri-Italic" w:cs="Calibri-Italic"/>
-          <w:iCs/>
-        </w:rPr>
-        <w:t xml:space="preserve"> cu </w:t>
-      </w:r>
-      <w:proofErr w:type="spellStart"/>
-      <w:r>
-        <w:rPr>
-          <w:rFonts w:ascii="Calibri-Italic" w:hAnsi="Calibri-Italic" w:cs="Calibri-Italic"/>
-          <w:iCs/>
-        </w:rPr>
-        <w:t>indexul</w:t>
-      </w:r>
-      <w:proofErr w:type="spellEnd"/>
-      <w:r>
-        <w:rPr>
-          <w:rFonts w:ascii="Calibri-Italic" w:hAnsi="Calibri-Italic" w:cs="Calibri-Italic"/>
-          <w:iCs/>
-        </w:rPr>
-        <w:t xml:space="preserve"> 8 din </w:t>
-      </w:r>
-      <w:proofErr w:type="spellStart"/>
-      <w:r>
-        <w:rPr>
-          <w:rFonts w:ascii="Calibri-Italic" w:hAnsi="Calibri-Italic" w:cs="Calibri-Italic"/>
-          <w:iCs/>
-        </w:rPr>
-        <w:t>fisierul</w:t>
-      </w:r>
-      <w:proofErr w:type="spellEnd"/>
-      <w:r>
-        <w:rPr>
-          <w:rFonts w:ascii="Calibri-Italic" w:hAnsi="Calibri-Italic" w:cs="Calibri-Italic"/>
-          <w:iCs/>
-        </w:rPr>
-        <w:t xml:space="preserve"> de </w:t>
-      </w:r>
-      <w:proofErr w:type="spellStart"/>
-      <w:r>
-        <w:rPr>
-          <w:rFonts w:ascii="Calibri-Italic" w:hAnsi="Calibri-Italic" w:cs="Calibri-Italic"/>
-          <w:iCs/>
-        </w:rPr>
-        <w:t>mai</w:t>
-      </w:r>
-      <w:proofErr w:type="spellEnd"/>
-      <w:r>
-        <w:rPr>
-          <w:rFonts w:ascii="Calibri-Italic" w:hAnsi="Calibri-Italic" w:cs="Calibri-Italic"/>
-          <w:iCs/>
-        </w:rPr>
-        <w:t xml:space="preserve"> </w:t>
-      </w:r>
-      <w:proofErr w:type="spellStart"/>
-      <w:r>
-        <w:rPr>
-          <w:rFonts w:ascii="Calibri-Italic" w:hAnsi="Calibri-Italic" w:cs="Calibri-Italic"/>
-          <w:iCs/>
-        </w:rPr>
-        <w:t>jos</w:t>
-      </w:r>
-      <w:proofErr w:type="spellEnd"/>
-      <w:r>
-        <w:rPr>
-          <w:rFonts w:ascii="Calibri-Italic" w:hAnsi="Calibri-Italic" w:cs="Calibri-Italic"/>
-          <w:iCs/>
-        </w:rPr>
-        <w:t>:</w:t>
+        <w:t xml:space="preserve"> cu indexul 8 din fisierul de mai jos:</w:t>
       </w:r>
     </w:p>
     <w:p>
@@ -7364,388 +6352,50 @@
           <w:rFonts w:ascii="Calibri-Italic" w:hAnsi="Calibri-Italic" w:cs="Calibri-Italic"/>
           <w:iCs/>
         </w:rPr>
-        <w:t xml:space="preserve">Se </w:t>
-      </w:r>
-      <w:proofErr w:type="spellStart"/>
+        <w:t xml:space="preserve">Se va deschide in notepad fisierul corespunzator lotului: </w:t>
+      </w:r>
       <w:r>
         <w:rPr>
           <w:rFonts w:ascii="Calibri-Italic" w:hAnsi="Calibri-Italic" w:cs="Calibri-Italic"/>
           <w:iCs/>
         </w:rPr>
-        <w:t>va</w:t>
-      </w:r>
-      <w:proofErr w:type="spellEnd"/>
-      <w:r>
+        <w:t>2019-03-29-05-16-01_100090_GUT 66 - Grasime tartinabila 66%_Cutie Alba - 20 Kg.csv</w:t>
+      </w:r>
+    </w:p>
+    <w:p>
+      <w:pPr>
         <w:rPr>
           <w:rFonts w:ascii="Calibri-Italic" w:hAnsi="Calibri-Italic" w:cs="Calibri-Italic"/>
           <w:iCs/>
         </w:rPr>
-        <w:t xml:space="preserve"> </w:t>
-      </w:r>
-      <w:proofErr w:type="spellStart"/>
+      </w:pPr>
       <w:r>
         <w:rPr>
           <w:rFonts w:ascii="Calibri-Italic" w:hAnsi="Calibri-Italic" w:cs="Calibri-Italic"/>
           <w:iCs/>
         </w:rPr>
-        <w:t>deschide</w:t>
-      </w:r>
-      <w:proofErr w:type="spellEnd"/>
+        <w:t xml:space="preserve">Se va </w:t>
+      </w:r>
       <w:r>
         <w:rPr>
           <w:rFonts w:ascii="Calibri-Italic" w:hAnsi="Calibri-Italic" w:cs="Calibri-Italic"/>
           <w:iCs/>
         </w:rPr>
-        <w:t xml:space="preserve"> in notepad </w:t>
-      </w:r>
-      <w:proofErr w:type="spellStart"/>
+        <w:t>cauta</w:t>
+      </w:r>
       <w:r>
         <w:rPr>
           <w:rFonts w:ascii="Calibri-Italic" w:hAnsi="Calibri-Italic" w:cs="Calibri-Italic"/>
           <w:iCs/>
         </w:rPr>
-        <w:t>fisierul</w:t>
-      </w:r>
-      <w:proofErr w:type="spellEnd"/>
+        <w:t xml:space="preserve"> intrarea cu numarul 8, sau timpul 05:25:22,33 si se va modifica valoarea cantarita.</w:t>
+      </w:r>
       <w:r>
         <w:rPr>
           <w:rFonts w:ascii="Calibri-Italic" w:hAnsi="Calibri-Italic" w:cs="Calibri-Italic"/>
           <w:iCs/>
         </w:rPr>
-        <w:t xml:space="preserve"> </w:t>
-      </w:r>
-      <w:proofErr w:type="spellStart"/>
-      <w:r>
-        <w:rPr>
-          <w:rFonts w:ascii="Calibri-Italic" w:hAnsi="Calibri-Italic" w:cs="Calibri-Italic"/>
-          <w:iCs/>
-        </w:rPr>
-        <w:t>corespunzator</w:t>
-      </w:r>
-      <w:proofErr w:type="spellEnd"/>
-      <w:r>
-        <w:rPr>
-          <w:rFonts w:ascii="Calibri-Italic" w:hAnsi="Calibri-Italic" w:cs="Calibri-Italic"/>
-          <w:iCs/>
-        </w:rPr>
-        <w:t xml:space="preserve"> </w:t>
-      </w:r>
-      <w:proofErr w:type="spellStart"/>
-      <w:r>
-        <w:rPr>
-          <w:rFonts w:ascii="Calibri-Italic" w:hAnsi="Calibri-Italic" w:cs="Calibri-Italic"/>
-          <w:iCs/>
-        </w:rPr>
-        <w:t>lotului</w:t>
-      </w:r>
-      <w:proofErr w:type="spellEnd"/>
-      <w:r>
-        <w:rPr>
-          <w:rFonts w:ascii="Calibri-Italic" w:hAnsi="Calibri-Italic" w:cs="Calibri-Italic"/>
-          <w:iCs/>
-        </w:rPr>
-        <w:t xml:space="preserve">: </w:t>
-      </w:r>
-      <w:r>
-        <w:rPr>
-          <w:rFonts w:ascii="Calibri-Italic" w:hAnsi="Calibri-Italic" w:cs="Calibri-Italic"/>
-          <w:iCs/>
-        </w:rPr>
-        <w:t xml:space="preserve">2019-03-29-05-16-01_100090_GUT 66 - </w:t>
-      </w:r>
-      <w:proofErr w:type="spellStart"/>
-      <w:r>
-        <w:rPr>
-          <w:rFonts w:ascii="Calibri-Italic" w:hAnsi="Calibri-Italic" w:cs="Calibri-Italic"/>
-          <w:iCs/>
-        </w:rPr>
-        <w:t>Grasime</w:t>
-      </w:r>
-      <w:proofErr w:type="spellEnd"/>
-      <w:r>
-        <w:rPr>
-          <w:rFonts w:ascii="Calibri-Italic" w:hAnsi="Calibri-Italic" w:cs="Calibri-Italic"/>
-          <w:iCs/>
-        </w:rPr>
-        <w:t xml:space="preserve"> </w:t>
-      </w:r>
-      <w:proofErr w:type="spellStart"/>
-      <w:r>
-        <w:rPr>
-          <w:rFonts w:ascii="Calibri-Italic" w:hAnsi="Calibri-Italic" w:cs="Calibri-Italic"/>
-          <w:iCs/>
-        </w:rPr>
-        <w:t>tartinabila</w:t>
-      </w:r>
-      <w:proofErr w:type="spellEnd"/>
-      <w:r>
-        <w:rPr>
-          <w:rFonts w:ascii="Calibri-Italic" w:hAnsi="Calibri-Italic" w:cs="Calibri-Italic"/>
-          <w:iCs/>
-        </w:rPr>
-        <w:t xml:space="preserve"> 66%_Cutie Alba - 20 Kg.csv</w:t>
-      </w:r>
-    </w:p>
-    <w:p>
-      <w:pPr>
-        <w:rPr>
-          <w:rFonts w:ascii="Calibri-Italic" w:hAnsi="Calibri-Italic" w:cs="Calibri-Italic"/>
-          <w:iCs/>
-        </w:rPr>
-      </w:pPr>
-      <w:r>
-        <w:rPr>
-          <w:rFonts w:ascii="Calibri-Italic" w:hAnsi="Calibri-Italic" w:cs="Calibri-Italic"/>
-          <w:iCs/>
-        </w:rPr>
-        <w:t xml:space="preserve">Se </w:t>
-      </w:r>
-      <w:proofErr w:type="spellStart"/>
-      <w:r>
-        <w:rPr>
-          <w:rFonts w:ascii="Calibri-Italic" w:hAnsi="Calibri-Italic" w:cs="Calibri-Italic"/>
-          <w:iCs/>
-        </w:rPr>
-        <w:t>va</w:t>
-      </w:r>
-      <w:proofErr w:type="spellEnd"/>
-      <w:r>
-        <w:rPr>
-          <w:rFonts w:ascii="Calibri-Italic" w:hAnsi="Calibri-Italic" w:cs="Calibri-Italic"/>
-          <w:iCs/>
-        </w:rPr>
-        <w:t xml:space="preserve"> </w:t>
-      </w:r>
-      <w:proofErr w:type="spellStart"/>
-      <w:r>
-        <w:rPr>
-          <w:rFonts w:ascii="Calibri-Italic" w:hAnsi="Calibri-Italic" w:cs="Calibri-Italic"/>
-          <w:iCs/>
-        </w:rPr>
-        <w:t>cauta</w:t>
-      </w:r>
-      <w:proofErr w:type="spellEnd"/>
-      <w:r>
-        <w:rPr>
-          <w:rFonts w:ascii="Calibri-Italic" w:hAnsi="Calibri-Italic" w:cs="Calibri-Italic"/>
-          <w:iCs/>
-        </w:rPr>
-        <w:t xml:space="preserve"> </w:t>
-      </w:r>
-      <w:proofErr w:type="spellStart"/>
-      <w:r>
-        <w:rPr>
-          <w:rFonts w:ascii="Calibri-Italic" w:hAnsi="Calibri-Italic" w:cs="Calibri-Italic"/>
-          <w:iCs/>
-        </w:rPr>
-        <w:t>intrarea</w:t>
-      </w:r>
-      <w:proofErr w:type="spellEnd"/>
-      <w:r>
-        <w:rPr>
-          <w:rFonts w:ascii="Calibri-Italic" w:hAnsi="Calibri-Italic" w:cs="Calibri-Italic"/>
-          <w:iCs/>
-        </w:rPr>
-        <w:t xml:space="preserve"> cu </w:t>
-      </w:r>
-      <w:proofErr w:type="spellStart"/>
-      <w:r>
-        <w:rPr>
-          <w:rFonts w:ascii="Calibri-Italic" w:hAnsi="Calibri-Italic" w:cs="Calibri-Italic"/>
-          <w:iCs/>
-        </w:rPr>
-        <w:t>numarul</w:t>
-      </w:r>
-      <w:proofErr w:type="spellEnd"/>
-      <w:r>
-        <w:rPr>
-          <w:rFonts w:ascii="Calibri-Italic" w:hAnsi="Calibri-Italic" w:cs="Calibri-Italic"/>
-          <w:iCs/>
-        </w:rPr>
-        <w:t xml:space="preserve"> 8, </w:t>
-      </w:r>
-      <w:proofErr w:type="spellStart"/>
-      <w:r>
-        <w:rPr>
-          <w:rFonts w:ascii="Calibri-Italic" w:hAnsi="Calibri-Italic" w:cs="Calibri-Italic"/>
-          <w:iCs/>
-        </w:rPr>
-        <w:t>sau</w:t>
-      </w:r>
-      <w:proofErr w:type="spellEnd"/>
-      <w:r>
-        <w:rPr>
-          <w:rFonts w:ascii="Calibri-Italic" w:hAnsi="Calibri-Italic" w:cs="Calibri-Italic"/>
-          <w:iCs/>
-        </w:rPr>
-        <w:t xml:space="preserve"> </w:t>
-      </w:r>
-      <w:proofErr w:type="spellStart"/>
-      <w:r>
-        <w:rPr>
-          <w:rFonts w:ascii="Calibri-Italic" w:hAnsi="Calibri-Italic" w:cs="Calibri-Italic"/>
-          <w:iCs/>
-        </w:rPr>
-        <w:t>timpul</w:t>
-      </w:r>
-      <w:proofErr w:type="spellEnd"/>
-      <w:r>
-        <w:rPr>
-          <w:rFonts w:ascii="Calibri-Italic" w:hAnsi="Calibri-Italic" w:cs="Calibri-Italic"/>
-          <w:iCs/>
-        </w:rPr>
-        <w:t xml:space="preserve"> 05:25:22,33 </w:t>
-      </w:r>
-      <w:proofErr w:type="spellStart"/>
-      <w:r>
-        <w:rPr>
-          <w:rFonts w:ascii="Calibri-Italic" w:hAnsi="Calibri-Italic" w:cs="Calibri-Italic"/>
-          <w:iCs/>
-        </w:rPr>
-        <w:t>si</w:t>
-      </w:r>
-      <w:proofErr w:type="spellEnd"/>
-      <w:r>
-        <w:rPr>
-          <w:rFonts w:ascii="Calibri-Italic" w:hAnsi="Calibri-Italic" w:cs="Calibri-Italic"/>
-          <w:iCs/>
-        </w:rPr>
-        <w:t xml:space="preserve"> se </w:t>
-      </w:r>
-      <w:proofErr w:type="spellStart"/>
-      <w:r>
-        <w:rPr>
-          <w:rFonts w:ascii="Calibri-Italic" w:hAnsi="Calibri-Italic" w:cs="Calibri-Italic"/>
-          <w:iCs/>
-        </w:rPr>
-        <w:t>va</w:t>
-      </w:r>
-      <w:proofErr w:type="spellEnd"/>
-      <w:r>
-        <w:rPr>
-          <w:rFonts w:ascii="Calibri-Italic" w:hAnsi="Calibri-Italic" w:cs="Calibri-Italic"/>
-          <w:iCs/>
-        </w:rPr>
-        <w:t xml:space="preserve"> </w:t>
-      </w:r>
-      <w:proofErr w:type="spellStart"/>
-      <w:r>
-        <w:rPr>
-          <w:rFonts w:ascii="Calibri-Italic" w:hAnsi="Calibri-Italic" w:cs="Calibri-Italic"/>
-          <w:iCs/>
-        </w:rPr>
-        <w:t>modifica</w:t>
-      </w:r>
-      <w:proofErr w:type="spellEnd"/>
-      <w:r>
-        <w:rPr>
-          <w:rFonts w:ascii="Calibri-Italic" w:hAnsi="Calibri-Italic" w:cs="Calibri-Italic"/>
-          <w:iCs/>
-        </w:rPr>
-        <w:t xml:space="preserve"> </w:t>
-      </w:r>
-      <w:proofErr w:type="spellStart"/>
-      <w:r>
-        <w:rPr>
-          <w:rFonts w:ascii="Calibri-Italic" w:hAnsi="Calibri-Italic" w:cs="Calibri-Italic"/>
-          <w:iCs/>
-        </w:rPr>
-        <w:t>valoarea</w:t>
-      </w:r>
-      <w:proofErr w:type="spellEnd"/>
-      <w:r>
-        <w:rPr>
-          <w:rFonts w:ascii="Calibri-Italic" w:hAnsi="Calibri-Italic" w:cs="Calibri-Italic"/>
-          <w:iCs/>
-        </w:rPr>
-        <w:t xml:space="preserve"> </w:t>
-      </w:r>
-      <w:proofErr w:type="spellStart"/>
-      <w:r>
-        <w:rPr>
-          <w:rFonts w:ascii="Calibri-Italic" w:hAnsi="Calibri-Italic" w:cs="Calibri-Italic"/>
-          <w:iCs/>
-        </w:rPr>
-        <w:t>cantarita</w:t>
-      </w:r>
-      <w:proofErr w:type="spellEnd"/>
-      <w:r>
-        <w:rPr>
-          <w:rFonts w:ascii="Calibri-Italic" w:hAnsi="Calibri-Italic" w:cs="Calibri-Italic"/>
-          <w:iCs/>
-        </w:rPr>
-        <w:t>.</w:t>
-      </w:r>
-      <w:r>
-        <w:rPr>
-          <w:rFonts w:ascii="Calibri-Italic" w:hAnsi="Calibri-Italic" w:cs="Calibri-Italic"/>
-          <w:iCs/>
-        </w:rPr>
-        <w:t xml:space="preserve"> </w:t>
-      </w:r>
-      <w:proofErr w:type="spellStart"/>
-      <w:r>
-        <w:rPr>
-          <w:rFonts w:ascii="Calibri-Italic" w:hAnsi="Calibri-Italic" w:cs="Calibri-Italic"/>
-          <w:iCs/>
-        </w:rPr>
-        <w:t>Atentie</w:t>
-      </w:r>
-      <w:proofErr w:type="spellEnd"/>
-      <w:r>
-        <w:rPr>
-          <w:rFonts w:ascii="Calibri-Italic" w:hAnsi="Calibri-Italic" w:cs="Calibri-Italic"/>
-          <w:iCs/>
-        </w:rPr>
-        <w:t xml:space="preserve"> </w:t>
-      </w:r>
-      <w:proofErr w:type="spellStart"/>
-      <w:r>
-        <w:rPr>
-          <w:rFonts w:ascii="Calibri-Italic" w:hAnsi="Calibri-Italic" w:cs="Calibri-Italic"/>
-          <w:iCs/>
-        </w:rPr>
-        <w:t>valoarea</w:t>
-      </w:r>
-      <w:proofErr w:type="spellEnd"/>
-      <w:r>
-        <w:rPr>
-          <w:rFonts w:ascii="Calibri-Italic" w:hAnsi="Calibri-Italic" w:cs="Calibri-Italic"/>
-          <w:iCs/>
-        </w:rPr>
-        <w:t xml:space="preserve"> in </w:t>
-      </w:r>
-      <w:proofErr w:type="spellStart"/>
-      <w:r>
-        <w:rPr>
-          <w:rFonts w:ascii="Calibri-Italic" w:hAnsi="Calibri-Italic" w:cs="Calibri-Italic"/>
-          <w:iCs/>
-        </w:rPr>
-        <w:t>fisier</w:t>
-      </w:r>
-      <w:proofErr w:type="spellEnd"/>
-      <w:r>
-        <w:rPr>
-          <w:rFonts w:ascii="Calibri-Italic" w:hAnsi="Calibri-Italic" w:cs="Calibri-Italic"/>
-          <w:iCs/>
-        </w:rPr>
-        <w:t xml:space="preserve"> nu </w:t>
-      </w:r>
-      <w:proofErr w:type="spellStart"/>
-      <w:r>
-        <w:rPr>
-          <w:rFonts w:ascii="Calibri-Italic" w:hAnsi="Calibri-Italic" w:cs="Calibri-Italic"/>
-          <w:iCs/>
-        </w:rPr>
-        <w:t>contine</w:t>
-      </w:r>
-      <w:proofErr w:type="spellEnd"/>
-      <w:r>
-        <w:rPr>
-          <w:rFonts w:ascii="Calibri-Italic" w:hAnsi="Calibri-Italic" w:cs="Calibri-Italic"/>
-          <w:iCs/>
-        </w:rPr>
-        <w:t xml:space="preserve"> TARA!!!</w:t>
+        <w:t xml:space="preserve"> Atentie valoarea in fisier nu contine TARA!!!</w:t>
       </w:r>
     </w:p>
     <w:p>
@@ -7792,121 +6442,12 @@
     </w:p>
     <w:p>
       <w:r>
-        <w:t xml:space="preserve">Se </w:t>
-      </w:r>
-      <w:proofErr w:type="spellStart"/>
-      <w:r>
-        <w:t>salveaza</w:t>
-      </w:r>
-      <w:proofErr w:type="spellEnd"/>
-      <w:r>
-        <w:t xml:space="preserve"> </w:t>
-      </w:r>
-      <w:proofErr w:type="spellStart"/>
-      <w:r>
-        <w:t>fisierul</w:t>
-      </w:r>
-      <w:proofErr w:type="spellEnd"/>
-      <w:r>
-        <w:t xml:space="preserve"> in Notepad, </w:t>
-      </w:r>
-      <w:proofErr w:type="spellStart"/>
-      <w:r>
-        <w:t>apoi</w:t>
-      </w:r>
-      <w:proofErr w:type="spellEnd"/>
-      <w:r>
-        <w:t xml:space="preserve"> in </w:t>
-      </w:r>
-      <w:proofErr w:type="spellStart"/>
-      <w:r>
-        <w:t>fisierul</w:t>
-      </w:r>
-      <w:proofErr w:type="spellEnd"/>
-      <w:r>
-        <w:t xml:space="preserve"> de </w:t>
-      </w:r>
-      <w:proofErr w:type="spellStart"/>
-      <w:r>
-        <w:t>metrologie</w:t>
-      </w:r>
-      <w:proofErr w:type="spellEnd"/>
-      <w:r>
-        <w:t xml:space="preserve"> se </w:t>
-      </w:r>
-      <w:proofErr w:type="spellStart"/>
-      <w:r>
-        <w:t>va</w:t>
-      </w:r>
-      <w:proofErr w:type="spellEnd"/>
-      <w:r>
-        <w:t xml:space="preserve"> </w:t>
-      </w:r>
-      <w:proofErr w:type="spellStart"/>
-      <w:r>
-        <w:t>reselecta</w:t>
-      </w:r>
-      <w:proofErr w:type="spellEnd"/>
-      <w:r>
-        <w:t xml:space="preserve"> </w:t>
-      </w:r>
-      <w:proofErr w:type="spellStart"/>
-      <w:r>
-        <w:t>lotul</w:t>
-      </w:r>
-      <w:proofErr w:type="spellEnd"/>
-      <w:r>
-        <w:t xml:space="preserve"> </w:t>
-      </w:r>
-      <w:proofErr w:type="spellStart"/>
-      <w:r>
-        <w:t>dorit</w:t>
-      </w:r>
-      <w:proofErr w:type="spellEnd"/>
-      <w:r>
-        <w:t>.</w:t>
-      </w:r>
-    </w:p>
-    <w:p>
-      <w:proofErr w:type="spellStart"/>
-      <w:r>
-        <w:t>Valoarea</w:t>
-      </w:r>
-      <w:proofErr w:type="spellEnd"/>
-      <w:r>
-        <w:t xml:space="preserve"> </w:t>
-      </w:r>
-      <w:proofErr w:type="spellStart"/>
-      <w:r>
-        <w:t>schibata</w:t>
-      </w:r>
-      <w:proofErr w:type="spellEnd"/>
-      <w:r>
-        <w:t xml:space="preserve"> </w:t>
-      </w:r>
-      <w:proofErr w:type="spellStart"/>
-      <w:r>
-        <w:t>este</w:t>
-      </w:r>
-      <w:proofErr w:type="spellEnd"/>
-      <w:r>
-        <w:t xml:space="preserve"> </w:t>
-      </w:r>
-      <w:proofErr w:type="spellStart"/>
-      <w:r>
-        <w:t>acum</w:t>
-      </w:r>
-      <w:proofErr w:type="spellEnd"/>
-      <w:r>
-        <w:t xml:space="preserve"> </w:t>
-      </w:r>
-      <w:proofErr w:type="spellStart"/>
-      <w:r>
-        <w:t>salvata</w:t>
-      </w:r>
-      <w:proofErr w:type="spellEnd"/>
-      <w:r>
-        <w:t xml:space="preserve"> pe Server.</w:t>
+        <w:t>Se salveaza fisierul in Notepad, apoi in fisierul de metrologie se va reselecta lotul dorit.</w:t>
+      </w:r>
+    </w:p>
+    <w:p>
+      <w:r>
+        <w:t>Valoarea schibata este acum salvata pe Server.</w:t>
       </w:r>
     </w:p>
     <w:sectPr>
@@ -8836,7 +7377,7 @@
     <w:lsdException w:name="Table Web 2" w:semiHidden="1" w:unhideWhenUsed="1"/>
     <w:lsdException w:name="Table Web 3" w:semiHidden="1" w:unhideWhenUsed="1"/>
     <w:lsdException w:name="Balloon Text" w:semiHidden="1" w:unhideWhenUsed="1"/>
-    <w:lsdException w:name="Table Grid" w:semiHidden="1" w:uiPriority="59" w:unhideWhenUsed="1"/>
+    <w:lsdException w:name="Table Grid" w:uiPriority="59"/>
     <w:lsdException w:name="Table Theme" w:semiHidden="1" w:unhideWhenUsed="1"/>
     <w:lsdException w:name="Placeholder Text" w:semiHidden="1"/>
     <w:lsdException w:name="No Spacing" w:uiPriority="1" w:qFormat="1"/>
@@ -9748,6 +8289,7 @@
     <w:rsidRoot w:val="00AF68CF"/>
     <w:rsid w:val="00175B3D"/>
     <w:rsid w:val="0024793C"/>
+    <w:rsid w:val="004D400A"/>
     <w:rsid w:val="006F0652"/>
     <w:rsid w:val="00AF68CF"/>
     <w:rsid w:val="00C33CD0"/>
@@ -9946,7 +8488,7 @@
     <w:lsdException w:name="Table Web 2" w:semiHidden="1" w:unhideWhenUsed="1"/>
     <w:lsdException w:name="Table Web 3" w:semiHidden="1" w:unhideWhenUsed="1"/>
     <w:lsdException w:name="Balloon Text" w:semiHidden="1" w:unhideWhenUsed="1"/>
-    <w:lsdException w:name="Table Grid" w:semiHidden="1" w:uiPriority="59" w:unhideWhenUsed="1"/>
+    <w:lsdException w:name="Table Grid" w:uiPriority="59"/>
     <w:lsdException w:name="Table Theme" w:semiHidden="1" w:unhideWhenUsed="1"/>
     <w:lsdException w:name="Placeholder Text" w:semiHidden="1"/>
     <w:lsdException w:name="No Spacing" w:uiPriority="1" w:qFormat="1"/>

</xml_diff>